<commit_message>
Created Word File Template for Medical Prescription
</commit_message>
<xml_diff>
--- a/docs/2.DocumentProcessor/00.TemplateMedicalPrescriptions/MedicalPrescritionTemplate.docx
+++ b/docs/2.DocumentProcessor/00.TemplateMedicalPrescriptions/MedicalPrescritionTemplate.docx
@@ -4,412 +4,701 @@
   <w:body>
     <w:p>
       <w:pPr>
-        <w:pStyle w:val="NormalWeb"/>
-        <w:shd w:val="clear" w:color="auto" w:fill="FFFFFF"/>
-        <w:spacing w:before="0" w:beforeAutospacing="0" w:after="225" w:afterAutospacing="0"/>
+        <w:spacing w:after="0"/>
         <w:jc w:val="center"/>
         <w:rPr>
-          <w:rFonts w:ascii="Segoe UI" w:hAnsi="Segoe UI" w:cs="Segoe UI"/>
+          <w:rFonts w:ascii="Verdana" w:hAnsi="Verdana" w:cs="Times New Roman"/>
+        </w:rPr>
+      </w:pPr>
+      <w:r>
+        <w:rPr>
+          <w:rFonts w:ascii="Verdana" w:hAnsi="Verdana" w:cs="Times New Roman"/>
+        </w:rPr>
+        <w:t>Medica Clinic API</w:t>
+      </w:r>
+    </w:p>
+    <w:p>
+      <w:pPr>
+        <w:spacing w:after="0"/>
+        <w:jc w:val="center"/>
+        <w:rPr>
+          <w:rFonts w:ascii="Verdana" w:hAnsi="Verdana" w:cs="Times New Roman"/>
+        </w:rPr>
+      </w:pPr>
+      <w:r>
+        <w:rPr>
+          <w:rFonts w:ascii="Verdana" w:hAnsi="Verdana" w:cs="Times New Roman"/>
+        </w:rPr>
+        <w:t>Avenida Paulista, 1000</w:t>
+      </w:r>
+    </w:p>
+    <w:p>
+      <w:pPr>
+        <w:spacing w:after="0"/>
+        <w:jc w:val="center"/>
+        <w:rPr>
+          <w:rFonts w:ascii="Verdana" w:hAnsi="Verdana" w:cs="Times New Roman"/>
+        </w:rPr>
+      </w:pPr>
+      <w:r>
+        <w:rPr>
+          <w:rFonts w:ascii="Verdana" w:hAnsi="Verdana" w:cs="Times New Roman"/>
+        </w:rPr>
+        <w:t xml:space="preserve">Bela Vista </w:t>
+      </w:r>
+      <w:r>
+        <w:rPr>
+          <w:rFonts w:ascii="Verdana" w:hAnsi="Verdana" w:cs="Times New Roman"/>
+        </w:rPr>
+        <w:t>-</w:t>
+      </w:r>
+      <w:r>
+        <w:rPr>
+          <w:rFonts w:ascii="Verdana" w:hAnsi="Verdana" w:cs="Times New Roman"/>
+        </w:rPr>
+        <w:t xml:space="preserve"> São Paulo</w:t>
+      </w:r>
+      <w:r>
+        <w:rPr>
+          <w:rFonts w:ascii="Verdana" w:hAnsi="Verdana" w:cs="Times New Roman"/>
+        </w:rPr>
+        <w:t xml:space="preserve"> - SP, Brasil</w:t>
+      </w:r>
+    </w:p>
+    <w:p>
+      <w:pPr>
+        <w:spacing w:after="0"/>
+        <w:jc w:val="center"/>
+        <w:rPr>
+          <w:rFonts w:ascii="Verdana" w:hAnsi="Verdana" w:cs="Times New Roman"/>
+          <w:lang w:val="en-US"/>
+        </w:rPr>
+      </w:pPr>
+      <w:r>
+        <w:rPr>
+          <w:rFonts w:ascii="Verdana" w:hAnsi="Verdana" w:cs="Times New Roman"/>
+          <w:lang w:val="en-US"/>
+        </w:rPr>
+        <w:t>Telefone: + 55 11 3255-5555</w:t>
+      </w:r>
+    </w:p>
+    <w:p>
+      <w:pPr>
+        <w:rPr>
+          <w:lang w:val="en-US"/>
+        </w:rPr>
+      </w:pPr>
+    </w:p>
+    <w:p>
+      <w:pPr>
+        <w:rPr>
+          <w:lang w:val="en-US"/>
+        </w:rPr>
+      </w:pPr>
+    </w:p>
+    <w:p>
+      <w:pPr>
+        <w:spacing w:after="0"/>
+        <w:rPr>
+          <w:rFonts w:ascii="Verdana" w:hAnsi="Verdana"/>
+          <w:lang w:val="en-US"/>
+        </w:rPr>
+      </w:pPr>
+      <w:r>
+        <w:rPr>
+          <w:rFonts w:ascii="Verdana" w:hAnsi="Verdana"/>
+          <w:lang w:val="en-US"/>
+        </w:rPr>
+        <w:t>Paciente: MD_PATIENT_NAME</w:t>
+      </w:r>
+    </w:p>
+    <w:p>
+      <w:pPr>
+        <w:spacing w:after="0"/>
+        <w:rPr>
+          <w:rFonts w:ascii="Verdana" w:hAnsi="Verdana"/>
+          <w:lang w:val="en-US"/>
+        </w:rPr>
+      </w:pPr>
+      <w:r>
+        <w:rPr>
+          <w:rFonts w:ascii="Verdana" w:hAnsi="Verdana"/>
+          <w:lang w:val="en-US"/>
+        </w:rPr>
+        <w:t>Registro: MD_PATIENT_DOCUMENT</w:t>
+      </w:r>
+    </w:p>
+    <w:p>
+      <w:pPr>
+        <w:spacing w:after="0"/>
+        <w:rPr>
+          <w:rFonts w:ascii="Verdana" w:hAnsi="Verdana"/>
+          <w:lang w:val="en-US"/>
+        </w:rPr>
+      </w:pPr>
+      <w:r>
+        <w:rPr>
+          <w:rFonts w:ascii="Verdana" w:hAnsi="Verdana"/>
+          <w:lang w:val="en-US"/>
+        </w:rPr>
+        <w:t>Endereço: MD_PATIENT_ADDRESS</w:t>
+      </w:r>
+    </w:p>
+    <w:p>
+      <w:pPr>
+        <w:spacing w:after="0"/>
+        <w:rPr>
+          <w:rFonts w:ascii="Verdana" w:hAnsi="Verdana"/>
+        </w:rPr>
+      </w:pPr>
+      <w:r>
+        <w:rPr>
+          <w:rFonts w:ascii="Verdana" w:hAnsi="Verdana"/>
+        </w:rPr>
+        <w:t>Data da Prescrição: MD_APPOINTMENT_DATE</w:t>
+      </w:r>
+    </w:p>
+    <w:p>
+      <w:pPr>
+        <w:rPr>
+          <w:rFonts w:ascii="Verdana" w:hAnsi="Verdana"/>
+        </w:rPr>
+      </w:pPr>
+    </w:p>
+    <w:p>
+      <w:pPr>
+        <w:rPr>
+          <w:rFonts w:ascii="Verdana" w:hAnsi="Verdana"/>
+        </w:rPr>
+      </w:pPr>
+      <w:r>
+        <w:rPr>
+          <w:rFonts w:ascii="Verdana" w:hAnsi="Verdana"/>
           <w:b/>
           <w:bCs/>
-          <w:color w:val="1F2328"/>
-          <w:sz w:val="48"/>
-          <w:szCs w:val="48"/>
-          <w:lang w:val="en-US"/>
-        </w:rPr>
-      </w:pPr>
-      <w:r>
-        <w:rPr>
-          <w:rFonts w:ascii="Segoe UI" w:hAnsi="Segoe UI" w:cs="Segoe UI"/>
+        </w:rPr>
+        <w:t>Recomendações</w:t>
+      </w:r>
+      <w:r>
+        <w:rPr>
+          <w:rFonts w:ascii="Verdana" w:hAnsi="Verdana"/>
+        </w:rPr>
+        <w:t>:</w:t>
+      </w:r>
+    </w:p>
+    <w:p>
+      <w:pPr>
+        <w:rPr>
+          <w:rFonts w:ascii="Verdana" w:hAnsi="Verdana"/>
+          <w:lang w:val="en-US"/>
+        </w:rPr>
+      </w:pPr>
+      <w:r>
+        <w:rPr>
+          <w:rFonts w:ascii="Verdana" w:hAnsi="Verdana"/>
+          <w:lang w:val="en-US"/>
+        </w:rPr>
+        <w:t>MD_PRESCRIPTION_OBSERVATION</w:t>
+      </w:r>
+    </w:p>
+    <w:p>
+      <w:pPr>
+        <w:rPr>
+          <w:lang w:val="en-US"/>
+        </w:rPr>
+      </w:pPr>
+    </w:p>
+    <w:p>
+      <w:pPr>
+        <w:rPr>
+          <w:lang w:val="en-US"/>
+        </w:rPr>
+      </w:pPr>
+    </w:p>
+    <w:p>
+      <w:pPr>
+        <w:rPr>
+          <w:lang w:val="en-US"/>
+        </w:rPr>
+      </w:pPr>
+    </w:p>
+    <w:p>
+      <w:pPr>
+        <w:rPr>
+          <w:lang w:val="en-US"/>
+        </w:rPr>
+      </w:pPr>
+    </w:p>
+    <w:p>
+      <w:pPr>
+        <w:rPr>
+          <w:lang w:val="en-US"/>
+        </w:rPr>
+      </w:pPr>
+    </w:p>
+    <w:p>
+      <w:pPr>
+        <w:rPr>
+          <w:lang w:val="en-US"/>
+        </w:rPr>
+      </w:pPr>
+    </w:p>
+    <w:p>
+      <w:pPr>
+        <w:rPr>
+          <w:lang w:val="en-US"/>
+        </w:rPr>
+      </w:pPr>
+    </w:p>
+    <w:p>
+      <w:pPr>
+        <w:rPr>
+          <w:rFonts w:ascii="Verdana" w:hAnsi="Verdana"/>
+          <w:lang w:val="en-US"/>
+        </w:rPr>
+      </w:pPr>
+    </w:p>
+    <w:p>
+      <w:pPr>
+        <w:rPr>
+          <w:rFonts w:ascii="Verdana" w:hAnsi="Verdana"/>
+          <w:lang w:val="en-US"/>
+        </w:rPr>
+      </w:pPr>
+      <w:r>
+        <w:rPr>
+          <w:rFonts w:ascii="Verdana" w:hAnsi="Verdana"/>
           <w:b/>
           <w:bCs/>
-          <w:color w:val="1F2328"/>
-          <w:sz w:val="48"/>
-          <w:szCs w:val="48"/>
-          <w:lang w:val="en-US"/>
-        </w:rPr>
-        <w:t>Medical Prescritions</w:t>
-      </w:r>
-    </w:p>
-    <w:p>
-      <w:pPr>
-        <w:pStyle w:val="NormalWeb"/>
-        <w:shd w:val="clear" w:color="auto" w:fill="FFFFFF"/>
-        <w:spacing w:before="0" w:beforeAutospacing="0" w:after="225" w:afterAutospacing="0"/>
+          <w:lang w:val="en-US"/>
+        </w:rPr>
+        <w:t>Medicações</w:t>
+      </w:r>
+      <w:r>
+        <w:rPr>
+          <w:rFonts w:ascii="Verdana" w:hAnsi="Verdana"/>
+          <w:lang w:val="en-US"/>
+        </w:rPr>
+        <w:t>:</w:t>
+      </w:r>
+    </w:p>
+    <w:p>
+      <w:pPr>
+        <w:rPr>
+          <w:rFonts w:ascii="Verdana" w:hAnsi="Verdana"/>
+          <w:i/>
+          <w:iCs/>
+          <w:lang w:val="en-US"/>
+        </w:rPr>
+      </w:pPr>
+      <w:r>
+        <w:rPr>
+          <w:rFonts w:ascii="Verdana" w:hAnsi="Verdana"/>
+          <w:i/>
+          <w:iCs/>
+          <w:lang w:val="en-US"/>
+        </w:rPr>
+        <w:t>MD_MEDICATION _NAME / MD_MEDICATION_ONE _NAME / MEDICATION_TWO_NAME</w:t>
+      </w:r>
+    </w:p>
+    <w:p>
+      <w:pPr>
+        <w:rPr>
+          <w:rFonts w:ascii="Verdana" w:hAnsi="Verdana"/>
+          <w:lang w:val="en-US"/>
+        </w:rPr>
+      </w:pPr>
+      <w:r>
+        <w:rPr>
+          <w:rFonts w:ascii="Verdana" w:hAnsi="Verdana"/>
+          <w:lang w:val="en-US"/>
+        </w:rPr>
+        <w:t>MD_MEDICATION_ONE_INSTRUCTION</w:t>
+      </w:r>
+    </w:p>
+    <w:p>
+      <w:pPr>
+        <w:rPr>
+          <w:lang w:val="en-US"/>
+        </w:rPr>
+      </w:pPr>
+    </w:p>
+    <w:p>
+      <w:pPr>
+        <w:rPr>
+          <w:lang w:val="en-US"/>
+        </w:rPr>
+      </w:pPr>
+    </w:p>
+    <w:p>
+      <w:pPr>
+        <w:rPr>
+          <w:lang w:val="en-US"/>
+        </w:rPr>
+      </w:pPr>
+    </w:p>
+    <w:p>
+      <w:pPr>
+        <w:rPr>
+          <w:lang w:val="en-US"/>
+        </w:rPr>
+      </w:pPr>
+    </w:p>
+    <w:p>
+      <w:pPr>
+        <w:rPr>
+          <w:lang w:val="en-US"/>
+        </w:rPr>
+      </w:pPr>
+    </w:p>
+    <w:p>
+      <w:pPr>
         <w:jc w:val="center"/>
         <w:rPr>
-          <w:rFonts w:ascii="Segoe UI" w:hAnsi="Segoe UI" w:cs="Segoe UI"/>
-          <w:b/>
-          <w:bCs/>
-          <w:color w:val="1F2328"/>
-          <w:sz w:val="48"/>
-          <w:szCs w:val="48"/>
-          <w:lang w:val="en-US"/>
-        </w:rPr>
-      </w:pPr>
-    </w:p>
-    <w:p>
-      <w:pPr>
-        <w:pStyle w:val="NormalWeb"/>
-        <w:shd w:val="clear" w:color="auto" w:fill="FFFFFF"/>
-        <w:spacing w:before="0" w:beforeAutospacing="0" w:after="225" w:afterAutospacing="0"/>
-        <w:jc w:val="both"/>
-        <w:rPr>
-          <w:rFonts w:ascii="Open Sans" w:hAnsi="Open Sans" w:cs="Open Sans"/>
-          <w:color w:val="000000"/>
-          <w:sz w:val="21"/>
-          <w:szCs w:val="21"/>
-          <w:lang w:val="en-US"/>
-        </w:rPr>
-      </w:pPr>
-      <w:r>
-        <w:rPr>
-          <w:rFonts w:ascii="Open Sans" w:hAnsi="Open Sans" w:cs="Open Sans"/>
-          <w:color w:val="000000"/>
-          <w:sz w:val="21"/>
-          <w:szCs w:val="21"/>
-          <w:lang w:val="en-US"/>
-        </w:rPr>
-        <w:t xml:space="preserve">Lorem ipsum dolor sit amet, consectetur adipiscing elit. </w:t>
-      </w:r>
-      <w:r>
-        <w:rPr>
-          <w:rFonts w:ascii="Open Sans" w:hAnsi="Open Sans" w:cs="Open Sans"/>
-          <w:color w:val="000000"/>
-          <w:sz w:val="21"/>
-          <w:szCs w:val="21"/>
-        </w:rPr>
-        <w:t xml:space="preserve">Sed id dui sem. Morbi et rutrum odio, eu accumsan arcu. </w:t>
-      </w:r>
-      <w:r>
-        <w:rPr>
-          <w:rFonts w:ascii="Open Sans" w:hAnsi="Open Sans" w:cs="Open Sans"/>
-          <w:color w:val="000000"/>
-          <w:sz w:val="21"/>
-          <w:szCs w:val="21"/>
-          <w:lang w:val="en-US"/>
-        </w:rPr>
-        <w:t xml:space="preserve">Nulla pharetra velit leo, non mollis elit luctus suscipit. Etiam arcu turpis, faucibus in egestas at, aliquet id leo. </w:t>
-      </w:r>
-      <w:r>
-        <w:rPr>
-          <w:rFonts w:ascii="Open Sans" w:hAnsi="Open Sans" w:cs="Open Sans"/>
-          <w:color w:val="000000"/>
-          <w:sz w:val="21"/>
-          <w:szCs w:val="21"/>
-        </w:rPr>
-        <w:t xml:space="preserve">Etiam cursus varius dui, ac malesuada magna fringilla nec. Nam a iaculis leo, et accumsan mi. </w:t>
-      </w:r>
-      <w:r>
-        <w:rPr>
-          <w:rFonts w:ascii="Open Sans" w:hAnsi="Open Sans" w:cs="Open Sans"/>
-          <w:color w:val="000000"/>
-          <w:sz w:val="21"/>
-          <w:szCs w:val="21"/>
-          <w:lang w:val="en-US"/>
-        </w:rPr>
-        <w:t xml:space="preserve">Nunc maximus mi vel tincidunt semper. Sed luctus dolor non mi blandit, et pellentesque tellus efficitur. Sed feugiat laoreet blandit. Nullam pretium leo ornare erat fringilla, eget elementum purus lobortis. </w:t>
-      </w:r>
-      <w:r>
-        <w:rPr>
-          <w:rFonts w:ascii="Open Sans" w:hAnsi="Open Sans" w:cs="Open Sans"/>
-          <w:color w:val="000000"/>
-          <w:sz w:val="21"/>
-          <w:szCs w:val="21"/>
-          <w:lang w:val="en-US"/>
-        </w:rPr>
-        <w:t>Class aptent taciti sociosqu ad litora torquent per conubia nostra, per inceptos himenaeos.</w:t>
-      </w:r>
-    </w:p>
-    <w:p>
-      <w:pPr>
-        <w:pStyle w:val="NormalWeb"/>
-        <w:shd w:val="clear" w:color="auto" w:fill="FFFFFF"/>
-        <w:spacing w:before="0" w:beforeAutospacing="0" w:after="225" w:afterAutospacing="0"/>
-        <w:jc w:val="both"/>
-        <w:rPr>
-          <w:rFonts w:ascii="Open Sans" w:hAnsi="Open Sans" w:cs="Open Sans"/>
-          <w:color w:val="000000"/>
-          <w:sz w:val="21"/>
-          <w:szCs w:val="21"/>
-          <w:lang w:val="en-US"/>
-        </w:rPr>
-      </w:pPr>
-    </w:p>
-    <w:p>
-      <w:pPr>
-        <w:pStyle w:val="NormalWeb"/>
-        <w:shd w:val="clear" w:color="auto" w:fill="FFFFFF"/>
+          <w:lang w:val="en-US"/>
+        </w:rPr>
+      </w:pPr>
+    </w:p>
+    <w:p>
+      <w:pPr>
+        <w:rPr>
+          <w:lang w:val="en-US"/>
+        </w:rPr>
+      </w:pPr>
+    </w:p>
+    <w:p>
+      <w:pPr>
+        <w:jc w:val="center"/>
+        <w:rPr>
+          <w:lang w:val="en-US"/>
+        </w:rPr>
+      </w:pPr>
+    </w:p>
+    <w:p>
+      <w:pPr>
+        <w:jc w:val="center"/>
+        <w:rPr>
+          <w:lang w:val="en-US"/>
+        </w:rPr>
+      </w:pPr>
+    </w:p>
+    <w:p>
+      <w:pPr>
+        <w:jc w:val="center"/>
+        <w:rPr>
+          <w:lang w:val="en-US"/>
+        </w:rPr>
+      </w:pPr>
+      <w:r>
+        <w:rPr>
+          <w:noProof/>
+          <w:lang w:val="en-US"/>
+        </w:rPr>
+        <mc:AlternateContent>
+          <mc:Choice Requires="wps">
+            <w:drawing>
+              <wp:anchor distT="0" distB="0" distL="114300" distR="114300" simplePos="0" relativeHeight="251659264" behindDoc="0" locked="0" layoutInCell="1" allowOverlap="1" wp14:anchorId="2AD6E04A" wp14:editId="07C09293">
+                <wp:simplePos x="0" y="0"/>
+                <wp:positionH relativeFrom="margin">
+                  <wp:align>center</wp:align>
+                </wp:positionH>
+                <wp:positionV relativeFrom="paragraph">
+                  <wp:posOffset>92075</wp:posOffset>
+                </wp:positionV>
+                <wp:extent cx="2447925" cy="19050"/>
+                <wp:effectExtent l="0" t="0" r="28575" b="19050"/>
+                <wp:wrapNone/>
+                <wp:docPr id="1487519054" name="Conector reto 2"/>
+                <wp:cNvGraphicFramePr/>
+                <a:graphic xmlns:a="http://schemas.openxmlformats.org/drawingml/2006/main">
+                  <a:graphicData uri="http://schemas.microsoft.com/office/word/2010/wordprocessingShape">
+                    <wps:wsp>
+                      <wps:cNvCnPr/>
+                      <wps:spPr>
+                        <a:xfrm>
+                          <a:off x="0" y="0"/>
+                          <a:ext cx="2447925" cy="19050"/>
+                        </a:xfrm>
+                        <a:prstGeom prst="line">
+                          <a:avLst/>
+                        </a:prstGeom>
+                        <a:ln>
+                          <a:solidFill>
+                            <a:schemeClr val="tx1"/>
+                          </a:solidFill>
+                        </a:ln>
+                      </wps:spPr>
+                      <wps:style>
+                        <a:lnRef idx="1">
+                          <a:schemeClr val="accent1"/>
+                        </a:lnRef>
+                        <a:fillRef idx="0">
+                          <a:schemeClr val="accent1"/>
+                        </a:fillRef>
+                        <a:effectRef idx="0">
+                          <a:schemeClr val="accent1"/>
+                        </a:effectRef>
+                        <a:fontRef idx="minor">
+                          <a:schemeClr val="tx1"/>
+                        </a:fontRef>
+                      </wps:style>
+                      <wps:bodyPr/>
+                    </wps:wsp>
+                  </a:graphicData>
+                </a:graphic>
+              </wp:anchor>
+            </w:drawing>
+          </mc:Choice>
+          <mc:Fallback>
+            <w:pict>
+              <v:line w14:anchorId="4FBB448A" id="Conector reto 2" o:spid="_x0000_s1026" style="position:absolute;z-index:251659264;visibility:visible;mso-wrap-style:square;mso-wrap-distance-left:9pt;mso-wrap-distance-top:0;mso-wrap-distance-right:9pt;mso-wrap-distance-bottom:0;mso-position-horizontal:center;mso-position-horizontal-relative:margin;mso-position-vertical:absolute;mso-position-vertical-relative:text" from="0,7.25pt" to="192.75pt,8.75pt" o:gfxdata="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" strokecolor="black [3213]" strokeweight=".5pt">
+                <v:stroke joinstyle="miter"/>
+                <w10:wrap anchorx="margin"/>
+              </v:line>
+            </w:pict>
+          </mc:Fallback>
+        </mc:AlternateContent>
+      </w:r>
+    </w:p>
+    <w:p>
+      <w:pPr>
         <w:tabs>
-          <w:tab w:val="left" w:pos="2011"/>
+          <w:tab w:val="left" w:pos="3405"/>
         </w:tabs>
-        <w:spacing w:before="0" w:beforeAutospacing="0" w:after="225" w:afterAutospacing="0"/>
-        <w:jc w:val="both"/>
-        <w:rPr>
-          <w:rFonts w:ascii="Open Sans" w:hAnsi="Open Sans" w:cs="Open Sans"/>
-          <w:color w:val="000000"/>
-          <w:sz w:val="21"/>
-          <w:szCs w:val="21"/>
-          <w:lang w:val="en-US"/>
-        </w:rPr>
-      </w:pPr>
-      <w:r>
-        <w:rPr>
-          <w:rFonts w:ascii="Open Sans" w:hAnsi="Open Sans" w:cs="Open Sans"/>
-          <w:b/>
-          <w:bCs/>
-          <w:color w:val="000000"/>
-          <w:sz w:val="21"/>
-          <w:szCs w:val="21"/>
-          <w:lang w:val="en-US"/>
-        </w:rPr>
-        <w:t>Nome Médico</w:t>
-      </w:r>
-      <w:r>
-        <w:rPr>
-          <w:rFonts w:ascii="Open Sans" w:hAnsi="Open Sans" w:cs="Open Sans"/>
-          <w:color w:val="000000"/>
-          <w:sz w:val="21"/>
-          <w:szCs w:val="21"/>
-          <w:lang w:val="en-US"/>
-        </w:rPr>
-        <w:t>:</w:t>
-      </w:r>
-      <w:r>
-        <w:rPr>
-          <w:rFonts w:ascii="Open Sans" w:hAnsi="Open Sans" w:cs="Open Sans"/>
-          <w:color w:val="000000"/>
-          <w:sz w:val="21"/>
-          <w:szCs w:val="21"/>
-          <w:lang w:val="en-US"/>
-        </w:rPr>
-        <w:t xml:space="preserve"> MD_DOCTOR_NAME</w:t>
-      </w:r>
-    </w:p>
-    <w:p>
-      <w:pPr>
-        <w:pStyle w:val="NormalWeb"/>
-        <w:shd w:val="clear" w:color="auto" w:fill="FFFFFF"/>
-        <w:spacing w:before="0" w:beforeAutospacing="0" w:after="225" w:afterAutospacing="0"/>
-        <w:jc w:val="both"/>
-        <w:rPr>
-          <w:rFonts w:ascii="Open Sans" w:hAnsi="Open Sans" w:cs="Open Sans"/>
-          <w:color w:val="000000"/>
-          <w:sz w:val="21"/>
-          <w:szCs w:val="21"/>
-          <w:lang w:val="en-US"/>
-        </w:rPr>
-      </w:pPr>
-      <w:r>
-        <w:rPr>
-          <w:rFonts w:ascii="Open Sans" w:hAnsi="Open Sans" w:cs="Open Sans"/>
-          <w:b/>
-          <w:bCs/>
-          <w:color w:val="000000"/>
-          <w:sz w:val="21"/>
-          <w:szCs w:val="21"/>
-          <w:lang w:val="en-US"/>
-        </w:rPr>
-        <w:t>Paciente</w:t>
-      </w:r>
-      <w:r>
-        <w:rPr>
-          <w:rFonts w:ascii="Open Sans" w:hAnsi="Open Sans" w:cs="Open Sans"/>
-          <w:color w:val="000000"/>
-          <w:sz w:val="21"/>
-          <w:szCs w:val="21"/>
-          <w:lang w:val="en-US"/>
-        </w:rPr>
-        <w:t>:</w:t>
-      </w:r>
-      <w:r>
-        <w:rPr>
-          <w:rFonts w:ascii="Open Sans" w:hAnsi="Open Sans" w:cs="Open Sans"/>
-          <w:color w:val="000000"/>
-          <w:sz w:val="21"/>
-          <w:szCs w:val="21"/>
-          <w:lang w:val="en-US"/>
-        </w:rPr>
-        <w:t xml:space="preserve"> MD_PATIENT_NAME</w:t>
-      </w:r>
-    </w:p>
-    <w:p>
-      <w:pPr>
-        <w:pStyle w:val="NormalWeb"/>
-        <w:shd w:val="clear" w:color="auto" w:fill="FFFFFF"/>
-        <w:spacing w:before="0" w:beforeAutospacing="0" w:after="225" w:afterAutospacing="0"/>
-        <w:jc w:val="both"/>
-        <w:rPr>
-          <w:rFonts w:ascii="Open Sans" w:hAnsi="Open Sans" w:cs="Open Sans"/>
-          <w:color w:val="000000"/>
-          <w:sz w:val="21"/>
-          <w:szCs w:val="21"/>
-          <w:lang w:val="en-US"/>
-        </w:rPr>
-      </w:pPr>
-      <w:r>
-        <w:rPr>
-          <w:rFonts w:ascii="Open Sans" w:hAnsi="Open Sans" w:cs="Open Sans"/>
-          <w:color w:val="000000"/>
-          <w:sz w:val="21"/>
-          <w:szCs w:val="21"/>
-          <w:lang w:val="en-US"/>
-        </w:rPr>
-        <w:t>MD_VALOR</w:t>
-      </w:r>
-    </w:p>
-    <w:p>
-      <w:pPr>
-        <w:pStyle w:val="NormalWeb"/>
-        <w:shd w:val="clear" w:color="auto" w:fill="FFFFFF"/>
-        <w:spacing w:before="0" w:beforeAutospacing="0" w:after="225" w:afterAutospacing="0"/>
-        <w:jc w:val="both"/>
-        <w:rPr>
-          <w:rFonts w:ascii="Open Sans" w:hAnsi="Open Sans" w:cs="Open Sans"/>
-          <w:color w:val="000000"/>
-          <w:sz w:val="21"/>
-          <w:szCs w:val="21"/>
-          <w:lang w:val="en-US"/>
-        </w:rPr>
-      </w:pPr>
-    </w:p>
-    <w:p>
-      <w:pPr>
-        <w:pStyle w:val="NormalWeb"/>
-        <w:shd w:val="clear" w:color="auto" w:fill="FFFFFF"/>
-        <w:spacing w:before="0" w:beforeAutospacing="0" w:after="225" w:afterAutospacing="0"/>
-        <w:jc w:val="both"/>
-        <w:rPr>
-          <w:rFonts w:ascii="Open Sans" w:hAnsi="Open Sans" w:cs="Open Sans"/>
-          <w:color w:val="000000"/>
-          <w:sz w:val="21"/>
-          <w:szCs w:val="21"/>
-        </w:rPr>
-      </w:pPr>
-      <w:r>
-        <w:rPr>
-          <w:rFonts w:ascii="Open Sans" w:hAnsi="Open Sans" w:cs="Open Sans"/>
-          <w:color w:val="000000"/>
-          <w:sz w:val="21"/>
-          <w:szCs w:val="21"/>
-          <w:lang w:val="en-US"/>
-        </w:rPr>
-        <w:t xml:space="preserve">Donec massa turpis, sodales eu lectus ac, interdum accumsan mi. Mauris a interdum purus. </w:t>
-      </w:r>
-      <w:r>
-        <w:rPr>
-          <w:rFonts w:ascii="Open Sans" w:hAnsi="Open Sans" w:cs="Open Sans"/>
-          <w:color w:val="000000"/>
-          <w:sz w:val="21"/>
-          <w:szCs w:val="21"/>
-          <w:lang w:val="en-US"/>
-        </w:rPr>
-        <w:t xml:space="preserve">Aliquam convallis leo sed arcu finibus hendrerit ut nec tortor. Vivamus faucibus nulla risus, nec eleifend quam ullamcorper sit amet. </w:t>
-      </w:r>
-      <w:r>
-        <w:rPr>
-          <w:rFonts w:ascii="Open Sans" w:hAnsi="Open Sans" w:cs="Open Sans"/>
-          <w:color w:val="000000"/>
-          <w:sz w:val="21"/>
-          <w:szCs w:val="21"/>
-        </w:rPr>
-        <w:t>Etiam hendrerit libero non arcu tincidunt accumsan molestie quis lacus. Integer imperdiet fermentum ante, vel varius risus hendrerit fringilla. Nullam porta quam id lorem ullamcorper, eget dapibus neque consequat. Sed viverra suscipit egestas. Nullam imperdiet urna et turpis commodo tempus. Aliquam blandit cursus sagittis. Vivamus volutpat lacus ex, sed maximus diam tincidunt a. Sed congue ac nunc vel suscipit. Nulla ut venenatis felis, nec sodales enim.</w:t>
-      </w:r>
-    </w:p>
-    <w:p>
-      <w:pPr>
-        <w:pStyle w:val="NormalWeb"/>
-        <w:shd w:val="clear" w:color="auto" w:fill="FFFFFF"/>
-        <w:spacing w:before="0" w:beforeAutospacing="0" w:after="225" w:afterAutospacing="0"/>
-        <w:jc w:val="both"/>
-        <w:rPr>
-          <w:rFonts w:ascii="Open Sans" w:hAnsi="Open Sans" w:cs="Open Sans"/>
-          <w:color w:val="000000"/>
-          <w:sz w:val="21"/>
-          <w:szCs w:val="21"/>
-          <w:lang w:val="en-US"/>
-        </w:rPr>
-      </w:pPr>
-      <w:r>
-        <w:rPr>
-          <w:rFonts w:ascii="Open Sans" w:hAnsi="Open Sans" w:cs="Open Sans"/>
-          <w:color w:val="000000"/>
-          <w:sz w:val="21"/>
-          <w:szCs w:val="21"/>
-        </w:rPr>
-        <w:t xml:space="preserve">Nulla sit amet magna ac nisl pharetra pulvinar. Etiam vel bibendum mi. Aliquam mauris diam, accumsan sed varius vel, tristique nec lorem. </w:t>
-      </w:r>
-      <w:r>
-        <w:rPr>
-          <w:rFonts w:ascii="Open Sans" w:hAnsi="Open Sans" w:cs="Open Sans"/>
-          <w:color w:val="000000"/>
-          <w:sz w:val="21"/>
-          <w:szCs w:val="21"/>
-          <w:lang w:val="en-US"/>
-        </w:rPr>
-        <w:t xml:space="preserve">Integer tempus massa aliquet est placerat, vitae accumsan augue porta. Praesent pellentesque lectus tellus, in laoreet dui vestibulum in. </w:t>
-      </w:r>
-      <w:r>
-        <w:rPr>
-          <w:rFonts w:ascii="Open Sans" w:hAnsi="Open Sans" w:cs="Open Sans"/>
-          <w:color w:val="000000"/>
-          <w:sz w:val="21"/>
-          <w:szCs w:val="21"/>
-        </w:rPr>
-        <w:t xml:space="preserve">Suspendisse potenti. Duis eget lacus nec eros hendrerit molestie. Vestibulum ullamcorper venenatis pulvinar. Donec laoreet nec metus a egestas. Vestibulum auctor elit a augue molestie accumsan. Quisque et metus a enim aliquam lacinia at non augue. </w:t>
-      </w:r>
-      <w:r>
-        <w:rPr>
-          <w:rFonts w:ascii="Open Sans" w:hAnsi="Open Sans" w:cs="Open Sans"/>
-          <w:color w:val="000000"/>
-          <w:sz w:val="21"/>
-          <w:szCs w:val="21"/>
-          <w:lang w:val="en-US"/>
-        </w:rPr>
-        <w:t>Proin ligula elit, convallis non neque ut, cursus aliquet urna.</w:t>
-      </w:r>
-    </w:p>
-    <w:p>
-      <w:pPr>
-        <w:pStyle w:val="NormalWeb"/>
-        <w:shd w:val="clear" w:color="auto" w:fill="FFFFFF"/>
-        <w:spacing w:before="0" w:beforeAutospacing="0" w:after="225" w:afterAutospacing="0"/>
-        <w:jc w:val="both"/>
-        <w:rPr>
-          <w:rFonts w:ascii="Open Sans" w:hAnsi="Open Sans" w:cs="Open Sans"/>
-          <w:color w:val="000000"/>
-          <w:sz w:val="21"/>
-          <w:szCs w:val="21"/>
-          <w:u w:val="single"/>
-          <w:lang w:val="en-US"/>
-        </w:rPr>
-      </w:pPr>
-      <w:r>
-        <w:rPr>
-          <w:rFonts w:ascii="Open Sans" w:hAnsi="Open Sans" w:cs="Open Sans"/>
-          <w:color w:val="000000"/>
-          <w:sz w:val="21"/>
-          <w:szCs w:val="21"/>
-          <w:lang w:val="en-US"/>
-        </w:rPr>
-        <w:t>MD_VALOR</w:t>
-      </w:r>
-    </w:p>
-    <w:p>
-      <w:pPr>
-        <w:rPr>
-          <w:lang w:val="en-US"/>
-        </w:rPr>
-      </w:pPr>
+        <w:jc w:val="center"/>
+        <w:rPr>
+          <w:lang w:val="en-US"/>
+        </w:rPr>
+      </w:pPr>
+      <w:r>
+        <w:rPr>
+          <w:lang w:val="en-US"/>
+        </w:rPr>
+        <w:t>MD_DOCTOR_NAME – MD_DOCTOR_CRM</w:t>
+      </w:r>
     </w:p>
     <w:sectPr>
+      <w:headerReference w:type="even" r:id="rId7"/>
+      <w:headerReference w:type="default" r:id="rId8"/>
+      <w:footerReference w:type="even" r:id="rId9"/>
+      <w:footerReference w:type="default" r:id="rId10"/>
+      <w:headerReference w:type="first" r:id="rId11"/>
+      <w:footerReference w:type="first" r:id="rId12"/>
       <w:pgSz w:w="11906" w:h="16838"/>
-      <w:pgMar w:top="1417" w:right="1701" w:bottom="1417" w:left="1701" w:header="708" w:footer="708" w:gutter="0"/>
+      <w:pgMar w:top="709" w:right="1701" w:bottom="568" w:left="1701" w:header="708" w:footer="708" w:gutter="0"/>
       <w:cols w:space="708"/>
       <w:docGrid w:linePitch="360"/>
     </w:sectPr>
   </w:body>
 </w:document>
+</file>
+
+<file path=word/endnotes.xml><?xml version="1.0" encoding="utf-8"?>
+<w:endnotes xmlns:wpc="http://schemas.microsoft.com/office/word/2010/wordprocessingCanvas" xmlns:cx="http://schemas.microsoft.com/office/drawing/2014/chartex" xmlns:cx1="http://schemas.microsoft.com/office/drawing/2015/9/8/chartex" xmlns:cx2="http://schemas.microsoft.com/office/drawing/2015/10/21/chartex" xmlns:cx3="http://schemas.microsoft.com/office/drawing/2016/5/9/chartex" xmlns:cx4="http://schemas.microsoft.com/office/drawing/2016/5/10/chartex" xmlns:cx5="http://schemas.microsoft.com/office/drawing/2016/5/11/chartex" xmlns:cx6="http://schemas.microsoft.com/office/drawing/2016/5/12/chartex" xmlns:cx7="http://schemas.microsoft.com/office/drawing/2016/5/13/chartex" xmlns:cx8="http://schemas.microsoft.com/office/drawing/2016/5/14/chartex" xmlns:mc="http://schemas.openxmlformats.org/markup-compatibility/2006" xmlns:aink="http://schemas.microsoft.com/office/drawing/2016/ink" xmlns:am3d="http://schemas.microsoft.com/office/drawing/2017/model3d" xmlns:o="urn:schemas-microsoft-com:office:office" xmlns:oel="http://schemas.microsoft.com/office/2019/extlst" xmlns:r="http://schemas.openxmlformats.org/officeDocument/2006/relationships" xmlns:m="http://schemas.openxmlformats.org/officeDocument/2006/math" xmlns:v="urn:schemas-microsoft-com:vml" xmlns:wp14="http://schemas.microsoft.com/office/word/2010/wordprocessingDrawing" xmlns:wp="http://schemas.openxmlformats.org/drawingml/2006/wordprocessingDrawing" xmlns:w10="urn:schemas-microsoft-com:office:word" xmlns:w="http://schemas.openxmlformats.org/wordprocessingml/2006/main" xmlns:w14="http://schemas.microsoft.com/office/word/2010/wordml" xmlns:w15="http://schemas.microsoft.com/office/word/2012/wordml" xmlns:w16cex="http://schemas.microsoft.com/office/word/2018/wordml/cex" xmlns:w16cid="http://schemas.microsoft.com/office/word/2016/wordml/cid" xmlns:w16="http://schemas.microsoft.com/office/word/2018/wordml" xmlns:w16sdtdh="http://schemas.microsoft.com/office/word/2020/wordml/sdtdatahash" xmlns:w16se="http://schemas.microsoft.com/office/word/2015/wordml/symex" xmlns:wpg="http://schemas.microsoft.com/office/word/2010/wordprocessingGroup" xmlns:wpi="http://schemas.microsoft.com/office/word/2010/wordprocessingInk" xmlns:wne="http://schemas.microsoft.com/office/word/2006/wordml" xmlns:wps="http://schemas.microsoft.com/office/word/2010/wordprocessingShape" mc:Ignorable="w14 w15 w16se w16cid w16 w16cex w16sdtdh wp14">
+  <w:endnote w:type="separator" w:id="-1">
+    <w:p>
+      <w:pPr>
+        <w:spacing w:after="0" w:line="240" w:lineRule="auto"/>
+      </w:pPr>
+      <w:r>
+        <w:separator/>
+      </w:r>
+    </w:p>
+  </w:endnote>
+  <w:endnote w:type="continuationSeparator" w:id="0">
+    <w:p>
+      <w:pPr>
+        <w:spacing w:after="0" w:line="240" w:lineRule="auto"/>
+      </w:pPr>
+      <w:r>
+        <w:continuationSeparator/>
+      </w:r>
+    </w:p>
+  </w:endnote>
+</w:endnotes>
+</file>
+
+<file path=word/footer1.xml><?xml version="1.0" encoding="utf-8"?>
+<w:ftr xmlns:wpc="http://schemas.microsoft.com/office/word/2010/wordprocessingCanvas" xmlns:cx="http://schemas.microsoft.com/office/drawing/2014/chartex" xmlns:cx1="http://schemas.microsoft.com/office/drawing/2015/9/8/chartex" xmlns:cx2="http://schemas.microsoft.com/office/drawing/2015/10/21/chartex" xmlns:cx3="http://schemas.microsoft.com/office/drawing/2016/5/9/chartex" xmlns:cx4="http://schemas.microsoft.com/office/drawing/2016/5/10/chartex" xmlns:cx5="http://schemas.microsoft.com/office/drawing/2016/5/11/chartex" xmlns:cx6="http://schemas.microsoft.com/office/drawing/2016/5/12/chartex" xmlns:cx7="http://schemas.microsoft.com/office/drawing/2016/5/13/chartex" xmlns:cx8="http://schemas.microsoft.com/office/drawing/2016/5/14/chartex" xmlns:mc="http://schemas.openxmlformats.org/markup-compatibility/2006" xmlns:aink="http://schemas.microsoft.com/office/drawing/2016/ink" xmlns:am3d="http://schemas.microsoft.com/office/drawing/2017/model3d" xmlns:o="urn:schemas-microsoft-com:office:office" xmlns:oel="http://schemas.microsoft.com/office/2019/extlst" xmlns:r="http://schemas.openxmlformats.org/officeDocument/2006/relationships" xmlns:m="http://schemas.openxmlformats.org/officeDocument/2006/math" xmlns:v="urn:schemas-microsoft-com:vml" xmlns:wp14="http://schemas.microsoft.com/office/word/2010/wordprocessingDrawing" xmlns:wp="http://schemas.openxmlformats.org/drawingml/2006/wordprocessingDrawing" xmlns:w10="urn:schemas-microsoft-com:office:word" xmlns:w="http://schemas.openxmlformats.org/wordprocessingml/2006/main" xmlns:w14="http://schemas.microsoft.com/office/word/2010/wordml" xmlns:w15="http://schemas.microsoft.com/office/word/2012/wordml" xmlns:w16cex="http://schemas.microsoft.com/office/word/2018/wordml/cex" xmlns:w16cid="http://schemas.microsoft.com/office/word/2016/wordml/cid" xmlns:w16="http://schemas.microsoft.com/office/word/2018/wordml" xmlns:w16sdtdh="http://schemas.microsoft.com/office/word/2020/wordml/sdtdatahash" xmlns:w16se="http://schemas.microsoft.com/office/word/2015/wordml/symex" xmlns:wpg="http://schemas.microsoft.com/office/word/2010/wordprocessingGroup" xmlns:wpi="http://schemas.microsoft.com/office/word/2010/wordprocessingInk" xmlns:wne="http://schemas.microsoft.com/office/word/2006/wordml" xmlns:wps="http://schemas.microsoft.com/office/word/2010/wordprocessingShape" mc:Ignorable="w14 w15 w16se w16cid w16 w16cex w16sdtdh wp14">
+  <w:p>
+    <w:pPr>
+      <w:pStyle w:val="Rodap"/>
+    </w:pPr>
+  </w:p>
+</w:ftr>
+</file>
+
+<file path=word/footer2.xml><?xml version="1.0" encoding="utf-8"?>
+<w:ftr xmlns:wpc="http://schemas.microsoft.com/office/word/2010/wordprocessingCanvas" xmlns:cx="http://schemas.microsoft.com/office/drawing/2014/chartex" xmlns:cx1="http://schemas.microsoft.com/office/drawing/2015/9/8/chartex" xmlns:cx2="http://schemas.microsoft.com/office/drawing/2015/10/21/chartex" xmlns:cx3="http://schemas.microsoft.com/office/drawing/2016/5/9/chartex" xmlns:cx4="http://schemas.microsoft.com/office/drawing/2016/5/10/chartex" xmlns:cx5="http://schemas.microsoft.com/office/drawing/2016/5/11/chartex" xmlns:cx6="http://schemas.microsoft.com/office/drawing/2016/5/12/chartex" xmlns:cx7="http://schemas.microsoft.com/office/drawing/2016/5/13/chartex" xmlns:cx8="http://schemas.microsoft.com/office/drawing/2016/5/14/chartex" xmlns:mc="http://schemas.openxmlformats.org/markup-compatibility/2006" xmlns:aink="http://schemas.microsoft.com/office/drawing/2016/ink" xmlns:am3d="http://schemas.microsoft.com/office/drawing/2017/model3d" xmlns:o="urn:schemas-microsoft-com:office:office" xmlns:oel="http://schemas.microsoft.com/office/2019/extlst" xmlns:r="http://schemas.openxmlformats.org/officeDocument/2006/relationships" xmlns:m="http://schemas.openxmlformats.org/officeDocument/2006/math" xmlns:v="urn:schemas-microsoft-com:vml" xmlns:wp14="http://schemas.microsoft.com/office/word/2010/wordprocessingDrawing" xmlns:wp="http://schemas.openxmlformats.org/drawingml/2006/wordprocessingDrawing" xmlns:w10="urn:schemas-microsoft-com:office:word" xmlns:w="http://schemas.openxmlformats.org/wordprocessingml/2006/main" xmlns:w14="http://schemas.microsoft.com/office/word/2010/wordml" xmlns:w15="http://schemas.microsoft.com/office/word/2012/wordml" xmlns:w16cex="http://schemas.microsoft.com/office/word/2018/wordml/cex" xmlns:w16cid="http://schemas.microsoft.com/office/word/2016/wordml/cid" xmlns:w16="http://schemas.microsoft.com/office/word/2018/wordml" xmlns:w16sdtdh="http://schemas.microsoft.com/office/word/2020/wordml/sdtdatahash" xmlns:w16se="http://schemas.microsoft.com/office/word/2015/wordml/symex" xmlns:wpg="http://schemas.microsoft.com/office/word/2010/wordprocessingGroup" xmlns:wpi="http://schemas.microsoft.com/office/word/2010/wordprocessingInk" xmlns:wne="http://schemas.microsoft.com/office/word/2006/wordml" xmlns:wps="http://schemas.microsoft.com/office/word/2010/wordprocessingShape" mc:Ignorable="w14 w15 w16se w16cid w16 w16cex w16sdtdh wp14">
+  <w:p>
+    <w:pPr>
+      <w:pStyle w:val="Rodap"/>
+    </w:pPr>
+  </w:p>
+</w:ftr>
+</file>
+
+<file path=word/footer3.xml><?xml version="1.0" encoding="utf-8"?>
+<w:ftr xmlns:wpc="http://schemas.microsoft.com/office/word/2010/wordprocessingCanvas" xmlns:cx="http://schemas.microsoft.com/office/drawing/2014/chartex" xmlns:cx1="http://schemas.microsoft.com/office/drawing/2015/9/8/chartex" xmlns:cx2="http://schemas.microsoft.com/office/drawing/2015/10/21/chartex" xmlns:cx3="http://schemas.microsoft.com/office/drawing/2016/5/9/chartex" xmlns:cx4="http://schemas.microsoft.com/office/drawing/2016/5/10/chartex" xmlns:cx5="http://schemas.microsoft.com/office/drawing/2016/5/11/chartex" xmlns:cx6="http://schemas.microsoft.com/office/drawing/2016/5/12/chartex" xmlns:cx7="http://schemas.microsoft.com/office/drawing/2016/5/13/chartex" xmlns:cx8="http://schemas.microsoft.com/office/drawing/2016/5/14/chartex" xmlns:mc="http://schemas.openxmlformats.org/markup-compatibility/2006" xmlns:aink="http://schemas.microsoft.com/office/drawing/2016/ink" xmlns:am3d="http://schemas.microsoft.com/office/drawing/2017/model3d" xmlns:o="urn:schemas-microsoft-com:office:office" xmlns:oel="http://schemas.microsoft.com/office/2019/extlst" xmlns:r="http://schemas.openxmlformats.org/officeDocument/2006/relationships" xmlns:m="http://schemas.openxmlformats.org/officeDocument/2006/math" xmlns:v="urn:schemas-microsoft-com:vml" xmlns:wp14="http://schemas.microsoft.com/office/word/2010/wordprocessingDrawing" xmlns:wp="http://schemas.openxmlformats.org/drawingml/2006/wordprocessingDrawing" xmlns:w10="urn:schemas-microsoft-com:office:word" xmlns:w="http://schemas.openxmlformats.org/wordprocessingml/2006/main" xmlns:w14="http://schemas.microsoft.com/office/word/2010/wordml" xmlns:w15="http://schemas.microsoft.com/office/word/2012/wordml" xmlns:w16cex="http://schemas.microsoft.com/office/word/2018/wordml/cex" xmlns:w16cid="http://schemas.microsoft.com/office/word/2016/wordml/cid" xmlns:w16="http://schemas.microsoft.com/office/word/2018/wordml" xmlns:w16sdtdh="http://schemas.microsoft.com/office/word/2020/wordml/sdtdatahash" xmlns:w16se="http://schemas.microsoft.com/office/word/2015/wordml/symex" xmlns:wpg="http://schemas.microsoft.com/office/word/2010/wordprocessingGroup" xmlns:wpi="http://schemas.microsoft.com/office/word/2010/wordprocessingInk" xmlns:wne="http://schemas.microsoft.com/office/word/2006/wordml" xmlns:wps="http://schemas.microsoft.com/office/word/2010/wordprocessingShape" mc:Ignorable="w14 w15 w16se w16cid w16 w16cex w16sdtdh wp14">
+  <w:p>
+    <w:pPr>
+      <w:pStyle w:val="Rodap"/>
+    </w:pPr>
+  </w:p>
+</w:ftr>
+</file>
+
+<file path=word/footnotes.xml><?xml version="1.0" encoding="utf-8"?>
+<w:footnotes xmlns:wpc="http://schemas.microsoft.com/office/word/2010/wordprocessingCanvas" xmlns:cx="http://schemas.microsoft.com/office/drawing/2014/chartex" xmlns:cx1="http://schemas.microsoft.com/office/drawing/2015/9/8/chartex" xmlns:cx2="http://schemas.microsoft.com/office/drawing/2015/10/21/chartex" xmlns:cx3="http://schemas.microsoft.com/office/drawing/2016/5/9/chartex" xmlns:cx4="http://schemas.microsoft.com/office/drawing/2016/5/10/chartex" xmlns:cx5="http://schemas.microsoft.com/office/drawing/2016/5/11/chartex" xmlns:cx6="http://schemas.microsoft.com/office/drawing/2016/5/12/chartex" xmlns:cx7="http://schemas.microsoft.com/office/drawing/2016/5/13/chartex" xmlns:cx8="http://schemas.microsoft.com/office/drawing/2016/5/14/chartex" xmlns:mc="http://schemas.openxmlformats.org/markup-compatibility/2006" xmlns:aink="http://schemas.microsoft.com/office/drawing/2016/ink" xmlns:am3d="http://schemas.microsoft.com/office/drawing/2017/model3d" xmlns:o="urn:schemas-microsoft-com:office:office" xmlns:oel="http://schemas.microsoft.com/office/2019/extlst" xmlns:r="http://schemas.openxmlformats.org/officeDocument/2006/relationships" xmlns:m="http://schemas.openxmlformats.org/officeDocument/2006/math" xmlns:v="urn:schemas-microsoft-com:vml" xmlns:wp14="http://schemas.microsoft.com/office/word/2010/wordprocessingDrawing" xmlns:wp="http://schemas.openxmlformats.org/drawingml/2006/wordprocessingDrawing" xmlns:w10="urn:schemas-microsoft-com:office:word" xmlns:w="http://schemas.openxmlformats.org/wordprocessingml/2006/main" xmlns:w14="http://schemas.microsoft.com/office/word/2010/wordml" xmlns:w15="http://schemas.microsoft.com/office/word/2012/wordml" xmlns:w16cex="http://schemas.microsoft.com/office/word/2018/wordml/cex" xmlns:w16cid="http://schemas.microsoft.com/office/word/2016/wordml/cid" xmlns:w16="http://schemas.microsoft.com/office/word/2018/wordml" xmlns:w16sdtdh="http://schemas.microsoft.com/office/word/2020/wordml/sdtdatahash" xmlns:w16se="http://schemas.microsoft.com/office/word/2015/wordml/symex" xmlns:wpg="http://schemas.microsoft.com/office/word/2010/wordprocessingGroup" xmlns:wpi="http://schemas.microsoft.com/office/word/2010/wordprocessingInk" xmlns:wne="http://schemas.microsoft.com/office/word/2006/wordml" xmlns:wps="http://schemas.microsoft.com/office/word/2010/wordprocessingShape" mc:Ignorable="w14 w15 w16se w16cid w16 w16cex w16sdtdh wp14">
+  <w:footnote w:type="separator" w:id="-1">
+    <w:p>
+      <w:pPr>
+        <w:spacing w:after="0" w:line="240" w:lineRule="auto"/>
+      </w:pPr>
+      <w:r>
+        <w:separator/>
+      </w:r>
+    </w:p>
+  </w:footnote>
+  <w:footnote w:type="continuationSeparator" w:id="0">
+    <w:p>
+      <w:pPr>
+        <w:spacing w:after="0" w:line="240" w:lineRule="auto"/>
+      </w:pPr>
+      <w:r>
+        <w:continuationSeparator/>
+      </w:r>
+    </w:p>
+  </w:footnote>
+</w:footnotes>
+</file>
+
+<file path=word/header1.xml><?xml version="1.0" encoding="utf-8"?>
+<w:hdr xmlns:wpc="http://schemas.microsoft.com/office/word/2010/wordprocessingCanvas" xmlns:cx="http://schemas.microsoft.com/office/drawing/2014/chartex" xmlns:cx1="http://schemas.microsoft.com/office/drawing/2015/9/8/chartex" xmlns:cx2="http://schemas.microsoft.com/office/drawing/2015/10/21/chartex" xmlns:cx3="http://schemas.microsoft.com/office/drawing/2016/5/9/chartex" xmlns:cx4="http://schemas.microsoft.com/office/drawing/2016/5/10/chartex" xmlns:cx5="http://schemas.microsoft.com/office/drawing/2016/5/11/chartex" xmlns:cx6="http://schemas.microsoft.com/office/drawing/2016/5/12/chartex" xmlns:cx7="http://schemas.microsoft.com/office/drawing/2016/5/13/chartex" xmlns:cx8="http://schemas.microsoft.com/office/drawing/2016/5/14/chartex" xmlns:mc="http://schemas.openxmlformats.org/markup-compatibility/2006" xmlns:aink="http://schemas.microsoft.com/office/drawing/2016/ink" xmlns:am3d="http://schemas.microsoft.com/office/drawing/2017/model3d" xmlns:o="urn:schemas-microsoft-com:office:office" xmlns:oel="http://schemas.microsoft.com/office/2019/extlst" xmlns:r="http://schemas.openxmlformats.org/officeDocument/2006/relationships" xmlns:m="http://schemas.openxmlformats.org/officeDocument/2006/math" xmlns:v="urn:schemas-microsoft-com:vml" xmlns:wp14="http://schemas.microsoft.com/office/word/2010/wordprocessingDrawing" xmlns:wp="http://schemas.openxmlformats.org/drawingml/2006/wordprocessingDrawing" xmlns:w10="urn:schemas-microsoft-com:office:word" xmlns:w="http://schemas.openxmlformats.org/wordprocessingml/2006/main" xmlns:w14="http://schemas.microsoft.com/office/word/2010/wordml" xmlns:w15="http://schemas.microsoft.com/office/word/2012/wordml" xmlns:w16cex="http://schemas.microsoft.com/office/word/2018/wordml/cex" xmlns:w16cid="http://schemas.microsoft.com/office/word/2016/wordml/cid" xmlns:w16="http://schemas.microsoft.com/office/word/2018/wordml" xmlns:w16sdtdh="http://schemas.microsoft.com/office/word/2020/wordml/sdtdatahash" xmlns:w16se="http://schemas.microsoft.com/office/word/2015/wordml/symex" xmlns:wpg="http://schemas.microsoft.com/office/word/2010/wordprocessingGroup" xmlns:wpi="http://schemas.microsoft.com/office/word/2010/wordprocessingInk" xmlns:wne="http://schemas.microsoft.com/office/word/2006/wordml" xmlns:wps="http://schemas.microsoft.com/office/word/2010/wordprocessingShape" mc:Ignorable="w14 w15 w16se w16cid w16 w16cex w16sdtdh wp14">
+  <w:p>
+    <w:pPr>
+      <w:pStyle w:val="Cabealho"/>
+    </w:pPr>
+    <w:r>
+      <w:rPr>
+        <w:noProof/>
+      </w:rPr>
+      <w:pict w14:anchorId="0864A352">
+        <v:shapetype id="_x0000_t75" coordsize="21600,21600" o:spt="75" o:preferrelative="t" path="m@4@5l@4@11@9@11@9@5xe" filled="f" stroked="f">
+          <v:stroke joinstyle="miter"/>
+          <v:formulas>
+            <v:f eqn="if lineDrawn pixelLineWidth 0"/>
+            <v:f eqn="sum @0 1 0"/>
+            <v:f eqn="sum 0 0 @1"/>
+            <v:f eqn="prod @2 1 2"/>
+            <v:f eqn="prod @3 21600 pixelWidth"/>
+            <v:f eqn="prod @3 21600 pixelHeight"/>
+            <v:f eqn="sum @0 0 1"/>
+            <v:f eqn="prod @6 1 2"/>
+            <v:f eqn="prod @7 21600 pixelWidth"/>
+            <v:f eqn="sum @8 21600 0"/>
+            <v:f eqn="prod @7 21600 pixelHeight"/>
+            <v:f eqn="sum @10 21600 0"/>
+          </v:formulas>
+          <v:path o:extrusionok="f" gradientshapeok="t" o:connecttype="rect"/>
+          <o:lock v:ext="edit" aspectratio="t"/>
+        </v:shapetype>
+        <v:shape id="WordPictureWatermark57992735" o:spid="_x0000_s1030" type="#_x0000_t75" style="position:absolute;margin-left:0;margin-top:0;width:423.5pt;height:299.4pt;z-index:-251657216;mso-position-horizontal:center;mso-position-horizontal-relative:margin;mso-position-vertical:center;mso-position-vertical-relative:margin" o:allowincell="f">
+          <v:imagedata r:id="rId1" o:title="MarcaDagua" gain="19661f" blacklevel="22938f"/>
+        </v:shape>
+      </w:pict>
+    </w:r>
+  </w:p>
+</w:hdr>
+</file>
+
+<file path=word/header2.xml><?xml version="1.0" encoding="utf-8"?>
+<w:hdr xmlns:wpc="http://schemas.microsoft.com/office/word/2010/wordprocessingCanvas" xmlns:cx="http://schemas.microsoft.com/office/drawing/2014/chartex" xmlns:cx1="http://schemas.microsoft.com/office/drawing/2015/9/8/chartex" xmlns:cx2="http://schemas.microsoft.com/office/drawing/2015/10/21/chartex" xmlns:cx3="http://schemas.microsoft.com/office/drawing/2016/5/9/chartex" xmlns:cx4="http://schemas.microsoft.com/office/drawing/2016/5/10/chartex" xmlns:cx5="http://schemas.microsoft.com/office/drawing/2016/5/11/chartex" xmlns:cx6="http://schemas.microsoft.com/office/drawing/2016/5/12/chartex" xmlns:cx7="http://schemas.microsoft.com/office/drawing/2016/5/13/chartex" xmlns:cx8="http://schemas.microsoft.com/office/drawing/2016/5/14/chartex" xmlns:mc="http://schemas.openxmlformats.org/markup-compatibility/2006" xmlns:aink="http://schemas.microsoft.com/office/drawing/2016/ink" xmlns:am3d="http://schemas.microsoft.com/office/drawing/2017/model3d" xmlns:o="urn:schemas-microsoft-com:office:office" xmlns:oel="http://schemas.microsoft.com/office/2019/extlst" xmlns:r="http://schemas.openxmlformats.org/officeDocument/2006/relationships" xmlns:m="http://schemas.openxmlformats.org/officeDocument/2006/math" xmlns:v="urn:schemas-microsoft-com:vml" xmlns:wp14="http://schemas.microsoft.com/office/word/2010/wordprocessingDrawing" xmlns:wp="http://schemas.openxmlformats.org/drawingml/2006/wordprocessingDrawing" xmlns:w10="urn:schemas-microsoft-com:office:word" xmlns:w="http://schemas.openxmlformats.org/wordprocessingml/2006/main" xmlns:w14="http://schemas.microsoft.com/office/word/2010/wordml" xmlns:w15="http://schemas.microsoft.com/office/word/2012/wordml" xmlns:w16cex="http://schemas.microsoft.com/office/word/2018/wordml/cex" xmlns:w16cid="http://schemas.microsoft.com/office/word/2016/wordml/cid" xmlns:w16="http://schemas.microsoft.com/office/word/2018/wordml" xmlns:w16sdtdh="http://schemas.microsoft.com/office/word/2020/wordml/sdtdatahash" xmlns:w16se="http://schemas.microsoft.com/office/word/2015/wordml/symex" xmlns:wpg="http://schemas.microsoft.com/office/word/2010/wordprocessingGroup" xmlns:wpi="http://schemas.microsoft.com/office/word/2010/wordprocessingInk" xmlns:wne="http://schemas.microsoft.com/office/word/2006/wordml" xmlns:wps="http://schemas.microsoft.com/office/word/2010/wordprocessingShape" mc:Ignorable="w14 w15 w16se w16cid w16 w16cex w16sdtdh wp14">
+  <w:sdt>
+    <w:sdtPr>
+      <w:id w:val="2082099621"/>
+      <w:docPartObj>
+        <w:docPartGallery w:val="Watermarks"/>
+        <w:docPartUnique/>
+      </w:docPartObj>
+    </w:sdtPr>
+    <w:sdtContent>
+      <w:p>
+        <w:pPr>
+          <w:pStyle w:val="Cabealho"/>
+        </w:pPr>
+        <w:r>
+          <w:rPr>
+            <w:noProof/>
+          </w:rPr>
+          <w:pict w14:anchorId="296D025E">
+            <v:shapetype id="_x0000_t75" coordsize="21600,21600" o:spt="75" o:preferrelative="t" path="m@4@5l@4@11@9@11@9@5xe" filled="f" stroked="f">
+              <v:stroke joinstyle="miter"/>
+              <v:formulas>
+                <v:f eqn="if lineDrawn pixelLineWidth 0"/>
+                <v:f eqn="sum @0 1 0"/>
+                <v:f eqn="sum 0 0 @1"/>
+                <v:f eqn="prod @2 1 2"/>
+                <v:f eqn="prod @3 21600 pixelWidth"/>
+                <v:f eqn="prod @3 21600 pixelHeight"/>
+                <v:f eqn="sum @0 0 1"/>
+                <v:f eqn="prod @6 1 2"/>
+                <v:f eqn="prod @7 21600 pixelWidth"/>
+                <v:f eqn="sum @8 21600 0"/>
+                <v:f eqn="prod @7 21600 pixelHeight"/>
+                <v:f eqn="sum @10 21600 0"/>
+              </v:formulas>
+              <v:path o:extrusionok="f" gradientshapeok="t" o:connecttype="rect"/>
+              <o:lock v:ext="edit" aspectratio="t"/>
+            </v:shapetype>
+            <v:shape id="WordPictureWatermark57992736" o:spid="_x0000_s1031" type="#_x0000_t75" style="position:absolute;margin-left:0;margin-top:0;width:423.5pt;height:299.4pt;z-index:-251656192;mso-position-horizontal:center;mso-position-horizontal-relative:margin;mso-position-vertical:center;mso-position-vertical-relative:margin" o:allowincell="f">
+              <v:imagedata r:id="rId1" o:title="MarcaDagua" gain="19661f" blacklevel="22938f"/>
+            </v:shape>
+          </w:pict>
+        </w:r>
+      </w:p>
+    </w:sdtContent>
+  </w:sdt>
+</w:hdr>
+</file>
+
+<file path=word/header3.xml><?xml version="1.0" encoding="utf-8"?>
+<w:hdr xmlns:wpc="http://schemas.microsoft.com/office/word/2010/wordprocessingCanvas" xmlns:cx="http://schemas.microsoft.com/office/drawing/2014/chartex" xmlns:cx1="http://schemas.microsoft.com/office/drawing/2015/9/8/chartex" xmlns:cx2="http://schemas.microsoft.com/office/drawing/2015/10/21/chartex" xmlns:cx3="http://schemas.microsoft.com/office/drawing/2016/5/9/chartex" xmlns:cx4="http://schemas.microsoft.com/office/drawing/2016/5/10/chartex" xmlns:cx5="http://schemas.microsoft.com/office/drawing/2016/5/11/chartex" xmlns:cx6="http://schemas.microsoft.com/office/drawing/2016/5/12/chartex" xmlns:cx7="http://schemas.microsoft.com/office/drawing/2016/5/13/chartex" xmlns:cx8="http://schemas.microsoft.com/office/drawing/2016/5/14/chartex" xmlns:mc="http://schemas.openxmlformats.org/markup-compatibility/2006" xmlns:aink="http://schemas.microsoft.com/office/drawing/2016/ink" xmlns:am3d="http://schemas.microsoft.com/office/drawing/2017/model3d" xmlns:o="urn:schemas-microsoft-com:office:office" xmlns:oel="http://schemas.microsoft.com/office/2019/extlst" xmlns:r="http://schemas.openxmlformats.org/officeDocument/2006/relationships" xmlns:m="http://schemas.openxmlformats.org/officeDocument/2006/math" xmlns:v="urn:schemas-microsoft-com:vml" xmlns:wp14="http://schemas.microsoft.com/office/word/2010/wordprocessingDrawing" xmlns:wp="http://schemas.openxmlformats.org/drawingml/2006/wordprocessingDrawing" xmlns:w10="urn:schemas-microsoft-com:office:word" xmlns:w="http://schemas.openxmlformats.org/wordprocessingml/2006/main" xmlns:w14="http://schemas.microsoft.com/office/word/2010/wordml" xmlns:w15="http://schemas.microsoft.com/office/word/2012/wordml" xmlns:w16cex="http://schemas.microsoft.com/office/word/2018/wordml/cex" xmlns:w16cid="http://schemas.microsoft.com/office/word/2016/wordml/cid" xmlns:w16="http://schemas.microsoft.com/office/word/2018/wordml" xmlns:w16sdtdh="http://schemas.microsoft.com/office/word/2020/wordml/sdtdatahash" xmlns:w16se="http://schemas.microsoft.com/office/word/2015/wordml/symex" xmlns:wpg="http://schemas.microsoft.com/office/word/2010/wordprocessingGroup" xmlns:wpi="http://schemas.microsoft.com/office/word/2010/wordprocessingInk" xmlns:wne="http://schemas.microsoft.com/office/word/2006/wordml" xmlns:wps="http://schemas.microsoft.com/office/word/2010/wordprocessingShape" mc:Ignorable="w14 w15 w16se w16cid w16 w16cex w16sdtdh wp14">
+  <w:p>
+    <w:pPr>
+      <w:pStyle w:val="Cabealho"/>
+    </w:pPr>
+    <w:r>
+      <w:rPr>
+        <w:noProof/>
+      </w:rPr>
+      <w:pict w14:anchorId="6E6F9E61">
+        <v:shapetype id="_x0000_t75" coordsize="21600,21600" o:spt="75" o:preferrelative="t" path="m@4@5l@4@11@9@11@9@5xe" filled="f" stroked="f">
+          <v:stroke joinstyle="miter"/>
+          <v:formulas>
+            <v:f eqn="if lineDrawn pixelLineWidth 0"/>
+            <v:f eqn="sum @0 1 0"/>
+            <v:f eqn="sum 0 0 @1"/>
+            <v:f eqn="prod @2 1 2"/>
+            <v:f eqn="prod @3 21600 pixelWidth"/>
+            <v:f eqn="prod @3 21600 pixelHeight"/>
+            <v:f eqn="sum @0 0 1"/>
+            <v:f eqn="prod @6 1 2"/>
+            <v:f eqn="prod @7 21600 pixelWidth"/>
+            <v:f eqn="sum @8 21600 0"/>
+            <v:f eqn="prod @7 21600 pixelHeight"/>
+            <v:f eqn="sum @10 21600 0"/>
+          </v:formulas>
+          <v:path o:extrusionok="f" gradientshapeok="t" o:connecttype="rect"/>
+          <o:lock v:ext="edit" aspectratio="t"/>
+        </v:shapetype>
+        <v:shape id="WordPictureWatermark57992734" o:spid="_x0000_s1029" type="#_x0000_t75" style="position:absolute;margin-left:0;margin-top:0;width:423.5pt;height:299.4pt;z-index:-251658240;mso-position-horizontal:center;mso-position-horizontal-relative:margin;mso-position-vertical:center;mso-position-vertical-relative:margin" o:allowincell="f">
+          <v:imagedata r:id="rId1" o:title="MarcaDagua" gain="19661f" blacklevel="22938f"/>
+        </v:shape>
+      </w:pict>
+    </w:r>
+  </w:p>
+</w:hdr>
 </file>
 
 <file path=word/styles.xml><?xml version="1.0" encoding="utf-8"?>
@@ -813,28 +1102,6 @@
     <w:name w:val="Normal"/>
     <w:qFormat/>
   </w:style>
-  <w:style w:type="paragraph" w:styleId="Ttulo2">
-    <w:name w:val="heading 2"/>
-    <w:basedOn w:val="Normal"/>
-    <w:link w:val="Ttulo2Char"/>
-    <w:uiPriority w:val="9"/>
-    <w:qFormat/>
-    <w:rsid w:val="00A76332"/>
-    <w:pPr>
-      <w:spacing w:before="100" w:beforeAutospacing="1" w:after="100" w:afterAutospacing="1" w:line="240" w:lineRule="auto"/>
-      <w:outlineLvl w:val="1"/>
-    </w:pPr>
-    <w:rPr>
-      <w:rFonts w:ascii="Times New Roman" w:eastAsia="Times New Roman" w:hAnsi="Times New Roman" w:cs="Times New Roman"/>
-      <w:b/>
-      <w:bCs/>
-      <w:kern w:val="0"/>
-      <w:sz w:val="36"/>
-      <w:szCs w:val="36"/>
-      <w:lang w:eastAsia="pt-BR"/>
-      <w14:ligatures w14:val="none"/>
-    </w:rPr>
-  </w:style>
   <w:style w:type="character" w:default="1" w:styleId="Fontepargpadro">
     <w:name w:val="Default Paragraph Font"/>
     <w:uiPriority w:val="1"/>
@@ -862,40 +1129,49 @@
     <w:semiHidden/>
     <w:unhideWhenUsed/>
   </w:style>
-  <w:style w:type="character" w:customStyle="1" w:styleId="Ttulo2Char">
-    <w:name w:val="Título 2 Char"/>
-    <w:basedOn w:val="Fontepargpadro"/>
-    <w:link w:val="Ttulo2"/>
-    <w:uiPriority w:val="9"/>
-    <w:rsid w:val="00A76332"/>
-    <w:rPr>
-      <w:rFonts w:ascii="Times New Roman" w:eastAsia="Times New Roman" w:hAnsi="Times New Roman" w:cs="Times New Roman"/>
-      <w:b/>
-      <w:bCs/>
-      <w:kern w:val="0"/>
-      <w:sz w:val="36"/>
-      <w:szCs w:val="36"/>
-      <w:lang w:eastAsia="pt-BR"/>
-      <w14:ligatures w14:val="none"/>
-    </w:rPr>
-  </w:style>
-  <w:style w:type="paragraph" w:styleId="NormalWeb">
-    <w:name w:val="Normal (Web)"/>
+  <w:style w:type="paragraph" w:styleId="Cabealho">
+    <w:name w:val="header"/>
     <w:basedOn w:val="Normal"/>
+    <w:link w:val="CabealhoChar"/>
     <w:uiPriority w:val="99"/>
     <w:unhideWhenUsed/>
-    <w:rsid w:val="00A76332"/>
+    <w:rsid w:val="00A15AE0"/>
     <w:pPr>
-      <w:spacing w:before="100" w:beforeAutospacing="1" w:after="100" w:afterAutospacing="1" w:line="240" w:lineRule="auto"/>
+      <w:tabs>
+        <w:tab w:val="center" w:pos="4252"/>
+        <w:tab w:val="right" w:pos="8504"/>
+      </w:tabs>
+      <w:spacing w:after="0" w:line="240" w:lineRule="auto"/>
     </w:pPr>
-    <w:rPr>
-      <w:rFonts w:ascii="Times New Roman" w:eastAsia="Times New Roman" w:hAnsi="Times New Roman" w:cs="Times New Roman"/>
-      <w:kern w:val="0"/>
-      <w:sz w:val="24"/>
-      <w:szCs w:val="24"/>
-      <w:lang w:eastAsia="pt-BR"/>
-      <w14:ligatures w14:val="none"/>
-    </w:rPr>
+  </w:style>
+  <w:style w:type="character" w:customStyle="1" w:styleId="CabealhoChar">
+    <w:name w:val="Cabeçalho Char"/>
+    <w:basedOn w:val="Fontepargpadro"/>
+    <w:link w:val="Cabealho"/>
+    <w:uiPriority w:val="99"/>
+    <w:rsid w:val="00A15AE0"/>
+  </w:style>
+  <w:style w:type="paragraph" w:styleId="Rodap">
+    <w:name w:val="footer"/>
+    <w:basedOn w:val="Normal"/>
+    <w:link w:val="RodapChar"/>
+    <w:uiPriority w:val="99"/>
+    <w:unhideWhenUsed/>
+    <w:rsid w:val="00A15AE0"/>
+    <w:pPr>
+      <w:tabs>
+        <w:tab w:val="center" w:pos="4252"/>
+        <w:tab w:val="right" w:pos="8504"/>
+      </w:tabs>
+      <w:spacing w:after="0" w:line="240" w:lineRule="auto"/>
+    </w:pPr>
+  </w:style>
+  <w:style w:type="character" w:customStyle="1" w:styleId="RodapChar">
+    <w:name w:val="Rodapé Char"/>
+    <w:basedOn w:val="Fontepargpadro"/>
+    <w:link w:val="Rodap"/>
+    <w:uiPriority w:val="99"/>
+    <w:rsid w:val="00A15AE0"/>
   </w:style>
 </w:styles>
 </file>
@@ -1193,4 +1469,16 @@
     </a:ext>
   </a:extLst>
 </a:theme>
+</file>
+
+<file path=customXml/item1.xml><?xml version="1.0" encoding="utf-8"?>
+<b:Sources xmlns:b="http://schemas.openxmlformats.org/officeDocument/2006/bibliography" xmlns="http://schemas.openxmlformats.org/officeDocument/2006/bibliography" SelectedStyle="\APASixthEditionOfficeOnline.xsl" StyleName="APA" Version="6"/>
+</file>
+
+<file path=customXml/itemProps1.xml><?xml version="1.0" encoding="utf-8"?>
+<ds:datastoreItem xmlns:ds="http://schemas.openxmlformats.org/officeDocument/2006/customXml" ds:itemID="{605DE0D3-CC03-4964-B9CA-9E4913F7B56A}">
+  <ds:schemaRefs>
+    <ds:schemaRef ds:uri="http://schemas.openxmlformats.org/officeDocument/2006/bibliography"/>
+  </ds:schemaRefs>
+</ds:datastoreItem>
 </file>
</xml_diff>

<commit_message>
[32][Back-end] - Create Specific properties for documente Medical Prescription
</commit_message>
<xml_diff>
--- a/docs/2.DocumentProcessor/00.TemplateMedicalPrescriptions/MedicalPrescritionTemplate.docx
+++ b/docs/2.DocumentProcessor/00.TemplateMedicalPrescriptions/MedicalPrescritionTemplate.docx
@@ -14,7 +14,19 @@
         <w:rPr>
           <w:rFonts w:ascii="Verdana" w:hAnsi="Verdana" w:cs="Times New Roman"/>
         </w:rPr>
-        <w:t>Medica Clinic API</w:t>
+        <w:t>Medica</w:t>
+      </w:r>
+      <w:r>
+        <w:rPr>
+          <w:rFonts w:ascii="Verdana" w:hAnsi="Verdana" w:cs="Times New Roman"/>
+        </w:rPr>
+        <w:t>l</w:t>
+      </w:r>
+      <w:r>
+        <w:rPr>
+          <w:rFonts w:ascii="Verdana" w:hAnsi="Verdana" w:cs="Times New Roman"/>
+        </w:rPr>
+        <w:t xml:space="preserve"> Clinic API</w:t>
       </w:r>
     </w:p>
     <w:p>
@@ -44,25 +56,7 @@
         <w:rPr>
           <w:rFonts w:ascii="Verdana" w:hAnsi="Verdana" w:cs="Times New Roman"/>
         </w:rPr>
-        <w:t xml:space="preserve">Bela Vista </w:t>
-      </w:r>
-      <w:r>
-        <w:rPr>
-          <w:rFonts w:ascii="Verdana" w:hAnsi="Verdana" w:cs="Times New Roman"/>
-        </w:rPr>
-        <w:t>-</w:t>
-      </w:r>
-      <w:r>
-        <w:rPr>
-          <w:rFonts w:ascii="Verdana" w:hAnsi="Verdana" w:cs="Times New Roman"/>
-        </w:rPr>
-        <w:t xml:space="preserve"> São Paulo</w:t>
-      </w:r>
-      <w:r>
-        <w:rPr>
-          <w:rFonts w:ascii="Verdana" w:hAnsi="Verdana" w:cs="Times New Roman"/>
-        </w:rPr>
-        <w:t xml:space="preserve"> - SP, Brasil</w:t>
+        <w:t>Bela Vista - São Paulo - SP, Brasil</w:t>
       </w:r>
     </w:p>
     <w:p>
@@ -74,12 +68,21 @@
           <w:lang w:val="en-US"/>
         </w:rPr>
       </w:pPr>
+      <w:proofErr w:type="spellStart"/>
       <w:r>
         <w:rPr>
           <w:rFonts w:ascii="Verdana" w:hAnsi="Verdana" w:cs="Times New Roman"/>
           <w:lang w:val="en-US"/>
         </w:rPr>
-        <w:t>Telefone: + 55 11 3255-5555</w:t>
+        <w:t>Telefone</w:t>
+      </w:r>
+      <w:proofErr w:type="spellEnd"/>
+      <w:r>
+        <w:rPr>
+          <w:rFonts w:ascii="Verdana" w:hAnsi="Verdana" w:cs="Times New Roman"/>
+          <w:lang w:val="en-US"/>
+        </w:rPr>
+        <w:t>: + 55 11 3255-5555</w:t>
       </w:r>
     </w:p>
     <w:p>
@@ -104,167 +107,69 @@
           <w:lang w:val="en-US"/>
         </w:rPr>
       </w:pPr>
-      <w:r>
-        <w:rPr>
-          <w:rFonts w:ascii="Verdana" w:hAnsi="Verdana"/>
-          <w:lang w:val="en-US"/>
-        </w:rPr>
-        <w:t>Paciente: MD_PATIENT_NAME</w:t>
-      </w:r>
-    </w:p>
-    <w:p>
-      <w:pPr>
-        <w:spacing w:after="0"/>
-        <w:rPr>
-          <w:rFonts w:ascii="Verdana" w:hAnsi="Verdana"/>
-          <w:lang w:val="en-US"/>
-        </w:rPr>
-      </w:pPr>
-      <w:r>
-        <w:rPr>
-          <w:rFonts w:ascii="Verdana" w:hAnsi="Verdana"/>
-          <w:lang w:val="en-US"/>
-        </w:rPr>
-        <w:t>Registro: MD_PATIENT_DOCUMENT</w:t>
-      </w:r>
-    </w:p>
-    <w:p>
-      <w:pPr>
-        <w:spacing w:after="0"/>
-        <w:rPr>
-          <w:rFonts w:ascii="Verdana" w:hAnsi="Verdana"/>
-          <w:lang w:val="en-US"/>
-        </w:rPr>
-      </w:pPr>
-      <w:r>
-        <w:rPr>
-          <w:rFonts w:ascii="Verdana" w:hAnsi="Verdana"/>
-          <w:lang w:val="en-US"/>
-        </w:rPr>
-        <w:t>Endereço: MD_PATIENT_ADDRESS</w:t>
-      </w:r>
-    </w:p>
-    <w:p>
-      <w:pPr>
-        <w:spacing w:after="0"/>
-        <w:rPr>
-          <w:rFonts w:ascii="Verdana" w:hAnsi="Verdana"/>
-        </w:rPr>
-      </w:pPr>
-      <w:r>
-        <w:rPr>
-          <w:rFonts w:ascii="Verdana" w:hAnsi="Verdana"/>
-        </w:rPr>
-        <w:t>Data da Prescrição: MD_APPOINTMENT_DATE</w:t>
-      </w:r>
-    </w:p>
-    <w:p>
-      <w:pPr>
-        <w:rPr>
-          <w:rFonts w:ascii="Verdana" w:hAnsi="Verdana"/>
-        </w:rPr>
-      </w:pPr>
-    </w:p>
-    <w:p>
-      <w:pPr>
-        <w:rPr>
-          <w:rFonts w:ascii="Verdana" w:hAnsi="Verdana"/>
-        </w:rPr>
-      </w:pPr>
+      <w:proofErr w:type="spellStart"/>
       <w:r>
         <w:rPr>
           <w:rFonts w:ascii="Verdana" w:hAnsi="Verdana"/>
           <w:b/>
           <w:bCs/>
-        </w:rPr>
-        <w:t>Recomendações</w:t>
-      </w:r>
-      <w:r>
-        <w:rPr>
-          <w:rFonts w:ascii="Verdana" w:hAnsi="Verdana"/>
-        </w:rPr>
-        <w:t>:</w:t>
-      </w:r>
-    </w:p>
-    <w:p>
-      <w:pPr>
-        <w:rPr>
-          <w:rFonts w:ascii="Verdana" w:hAnsi="Verdana"/>
-          <w:lang w:val="en-US"/>
-        </w:rPr>
-      </w:pPr>
-      <w:r>
-        <w:rPr>
-          <w:rFonts w:ascii="Verdana" w:hAnsi="Verdana"/>
-          <w:lang w:val="en-US"/>
-        </w:rPr>
-        <w:t>MD_PRESCRIPTION_OBSERVATION</w:t>
-      </w:r>
-    </w:p>
-    <w:p>
-      <w:pPr>
-        <w:rPr>
-          <w:lang w:val="en-US"/>
-        </w:rPr>
-      </w:pPr>
-    </w:p>
-    <w:p>
-      <w:pPr>
-        <w:rPr>
-          <w:lang w:val="en-US"/>
-        </w:rPr>
-      </w:pPr>
-    </w:p>
-    <w:p>
-      <w:pPr>
-        <w:rPr>
-          <w:lang w:val="en-US"/>
-        </w:rPr>
-      </w:pPr>
-    </w:p>
-    <w:p>
-      <w:pPr>
-        <w:rPr>
-          <w:lang w:val="en-US"/>
-        </w:rPr>
-      </w:pPr>
-    </w:p>
-    <w:p>
-      <w:pPr>
-        <w:rPr>
-          <w:lang w:val="en-US"/>
-        </w:rPr>
-      </w:pPr>
-    </w:p>
-    <w:p>
-      <w:pPr>
-        <w:rPr>
-          <w:lang w:val="en-US"/>
-        </w:rPr>
-      </w:pPr>
-    </w:p>
-    <w:p>
-      <w:pPr>
-        <w:rPr>
-          <w:lang w:val="en-US"/>
-        </w:rPr>
-      </w:pPr>
-    </w:p>
-    <w:p>
-      <w:pPr>
-        <w:rPr>
-          <w:rFonts w:ascii="Verdana" w:hAnsi="Verdana"/>
-          <w:lang w:val="en-US"/>
-        </w:rPr>
-      </w:pPr>
-    </w:p>
-    <w:p>
-      <w:pPr>
-        <w:rPr>
-          <w:rFonts w:ascii="Verdana" w:hAnsi="Verdana"/>
-          <w:lang w:val="en-US"/>
-        </w:rPr>
-      </w:pPr>
+          <w:lang w:val="en-US"/>
+        </w:rPr>
+        <w:t>Paciente</w:t>
+      </w:r>
+      <w:proofErr w:type="spellEnd"/>
+      <w:r>
+        <w:rPr>
+          <w:rFonts w:ascii="Verdana" w:hAnsi="Verdana"/>
+          <w:lang w:val="en-US"/>
+        </w:rPr>
+        <w:t xml:space="preserve">: </w:t>
+      </w:r>
+      <w:r>
+        <w:rPr>
+          <w:rFonts w:ascii="Verdana" w:hAnsi="Verdana"/>
+          <w:lang w:val="en-US"/>
+        </w:rPr>
+        <w:fldChar w:fldCharType="begin"/>
+      </w:r>
+      <w:r>
+        <w:rPr>
+          <w:rFonts w:ascii="Verdana" w:hAnsi="Verdana"/>
+          <w:lang w:val="en-US"/>
+        </w:rPr>
+        <w:instrText xml:space="preserve"> DOCPROPERTY  MD_PATIENT_NAME  \* MERGEFORMAT </w:instrText>
+      </w:r>
+      <w:r>
+        <w:rPr>
+          <w:rFonts w:ascii="Verdana" w:hAnsi="Verdana"/>
+          <w:lang w:val="en-US"/>
+        </w:rPr>
+        <w:fldChar w:fldCharType="separate"/>
+      </w:r>
+      <w:r>
+        <w:rPr>
+          <w:rFonts w:ascii="Verdana" w:hAnsi="Verdana"/>
+          <w:lang w:val="en-US"/>
+        </w:rPr>
+        <w:t>MD_PATIENT_NAME</w:t>
+      </w:r>
+      <w:r>
+        <w:rPr>
+          <w:rFonts w:ascii="Verdana" w:hAnsi="Verdana"/>
+          <w:lang w:val="en-US"/>
+        </w:rPr>
+        <w:fldChar w:fldCharType="end"/>
+      </w:r>
+    </w:p>
+    <w:p>
+      <w:pPr>
+        <w:spacing w:after="0"/>
+        <w:rPr>
+          <w:rFonts w:ascii="Verdana" w:hAnsi="Verdana"/>
+          <w:lang w:val="en-US"/>
+        </w:rPr>
+      </w:pPr>
+      <w:proofErr w:type="spellStart"/>
       <w:r>
         <w:rPr>
           <w:rFonts w:ascii="Verdana" w:hAnsi="Verdana"/>
@@ -272,8 +177,265 @@
           <w:bCs/>
           <w:lang w:val="en-US"/>
         </w:rPr>
+        <w:t>Registro</w:t>
+      </w:r>
+      <w:proofErr w:type="spellEnd"/>
+      <w:r>
+        <w:rPr>
+          <w:rFonts w:ascii="Verdana" w:hAnsi="Verdana"/>
+          <w:lang w:val="en-US"/>
+        </w:rPr>
+        <w:t xml:space="preserve">: </w:t>
+      </w:r>
+      <w:r>
+        <w:rPr>
+          <w:rFonts w:ascii="Verdana" w:hAnsi="Verdana"/>
+          <w:lang w:val="en-US"/>
+        </w:rPr>
+        <w:fldChar w:fldCharType="begin"/>
+      </w:r>
+      <w:r>
+        <w:rPr>
+          <w:rFonts w:ascii="Verdana" w:hAnsi="Verdana"/>
+          <w:lang w:val="en-US"/>
+        </w:rPr>
+        <w:instrText xml:space="preserve"> DOCPROPERTY  MD_PATIENT_DOCUMENT  \* MERGEFORMAT </w:instrText>
+      </w:r>
+      <w:r>
+        <w:rPr>
+          <w:rFonts w:ascii="Verdana" w:hAnsi="Verdana"/>
+          <w:lang w:val="en-US"/>
+        </w:rPr>
+        <w:fldChar w:fldCharType="separate"/>
+      </w:r>
+      <w:r>
+        <w:rPr>
+          <w:rFonts w:ascii="Verdana" w:hAnsi="Verdana"/>
+          <w:lang w:val="en-US"/>
+        </w:rPr>
+        <w:t>MD_PATIENT_DOCUMENT</w:t>
+      </w:r>
+      <w:r>
+        <w:rPr>
+          <w:rFonts w:ascii="Verdana" w:hAnsi="Verdana"/>
+          <w:lang w:val="en-US"/>
+        </w:rPr>
+        <w:fldChar w:fldCharType="end"/>
+      </w:r>
+    </w:p>
+    <w:p>
+      <w:pPr>
+        <w:spacing w:after="0"/>
+        <w:rPr>
+          <w:rFonts w:ascii="Verdana" w:hAnsi="Verdana"/>
+          <w:lang w:val="en-US"/>
+        </w:rPr>
+      </w:pPr>
+      <w:proofErr w:type="spellStart"/>
+      <w:r>
+        <w:rPr>
+          <w:rFonts w:ascii="Verdana" w:hAnsi="Verdana"/>
+          <w:b/>
+          <w:bCs/>
+          <w:lang w:val="en-US"/>
+        </w:rPr>
+        <w:t>Endereço</w:t>
+      </w:r>
+      <w:proofErr w:type="spellEnd"/>
+      <w:r>
+        <w:rPr>
+          <w:rFonts w:ascii="Verdana" w:hAnsi="Verdana"/>
+          <w:lang w:val="en-US"/>
+        </w:rPr>
+        <w:t xml:space="preserve">: </w:t>
+      </w:r>
+      <w:r>
+        <w:rPr>
+          <w:rFonts w:ascii="Verdana" w:hAnsi="Verdana"/>
+          <w:lang w:val="en-US"/>
+        </w:rPr>
+        <w:fldChar w:fldCharType="begin"/>
+      </w:r>
+      <w:r>
+        <w:rPr>
+          <w:rFonts w:ascii="Verdana" w:hAnsi="Verdana"/>
+          <w:lang w:val="en-US"/>
+        </w:rPr>
+        <w:instrText xml:space="preserve"> DOCPROPERTY  MD_PATIENT_ADDRESS  \* MERGEFORMAT </w:instrText>
+      </w:r>
+      <w:r>
+        <w:rPr>
+          <w:rFonts w:ascii="Verdana" w:hAnsi="Verdana"/>
+          <w:lang w:val="en-US"/>
+        </w:rPr>
+        <w:fldChar w:fldCharType="separate"/>
+      </w:r>
+      <w:r>
+        <w:rPr>
+          <w:rFonts w:ascii="Verdana" w:hAnsi="Verdana"/>
+          <w:lang w:val="en-US"/>
+        </w:rPr>
+        <w:t>MD_PATIENT_ADDRESS</w:t>
+      </w:r>
+      <w:r>
+        <w:rPr>
+          <w:rFonts w:ascii="Verdana" w:hAnsi="Verdana"/>
+          <w:lang w:val="en-US"/>
+        </w:rPr>
+        <w:fldChar w:fldCharType="end"/>
+      </w:r>
+    </w:p>
+    <w:p>
+      <w:pPr>
+        <w:spacing w:after="0"/>
+        <w:rPr>
+          <w:rFonts w:ascii="Verdana" w:hAnsi="Verdana"/>
+        </w:rPr>
+      </w:pPr>
+      <w:r>
+        <w:rPr>
+          <w:rFonts w:ascii="Verdana" w:hAnsi="Verdana"/>
+          <w:b/>
+          <w:bCs/>
+        </w:rPr>
+        <w:t>Data da Prescrição</w:t>
+      </w:r>
+      <w:r>
+        <w:rPr>
+          <w:rFonts w:ascii="Verdana" w:hAnsi="Verdana"/>
+        </w:rPr>
+        <w:t xml:space="preserve">: </w:t>
+      </w:r>
+      <w:r>
+        <w:rPr>
+          <w:rFonts w:ascii="Verdana" w:hAnsi="Verdana"/>
+        </w:rPr>
+        <w:fldChar w:fldCharType="begin"/>
+      </w:r>
+      <w:r>
+        <w:rPr>
+          <w:rFonts w:ascii="Verdana" w:hAnsi="Verdana"/>
+        </w:rPr>
+        <w:instrText xml:space="preserve"> DOCPROPERTY  MD_APPOINTMENT_DATE  \* MERGEFORMAT </w:instrText>
+      </w:r>
+      <w:r>
+        <w:rPr>
+          <w:rFonts w:ascii="Verdana" w:hAnsi="Verdana"/>
+        </w:rPr>
+        <w:fldChar w:fldCharType="separate"/>
+      </w:r>
+      <w:r>
+        <w:rPr>
+          <w:rFonts w:ascii="Verdana" w:hAnsi="Verdana"/>
+        </w:rPr>
+        <w:t>MD_APPOINTMENT_DATE</w:t>
+      </w:r>
+      <w:r>
+        <w:rPr>
+          <w:rFonts w:ascii="Verdana" w:hAnsi="Verdana"/>
+        </w:rPr>
+        <w:fldChar w:fldCharType="end"/>
+      </w:r>
+    </w:p>
+    <w:p>
+      <w:pPr>
+        <w:rPr>
+          <w:rFonts w:ascii="Verdana" w:hAnsi="Verdana"/>
+        </w:rPr>
+      </w:pPr>
+    </w:p>
+    <w:p>
+      <w:pPr>
+        <w:rPr>
+          <w:rFonts w:ascii="Verdana" w:hAnsi="Verdana"/>
+        </w:rPr>
+      </w:pPr>
+      <w:r>
+        <w:rPr>
+          <w:rFonts w:ascii="Verdana" w:hAnsi="Verdana"/>
+          <w:b/>
+          <w:bCs/>
+        </w:rPr>
+        <w:t>Recomendações</w:t>
+      </w:r>
+      <w:r>
+        <w:rPr>
+          <w:rFonts w:ascii="Verdana" w:hAnsi="Verdana"/>
+        </w:rPr>
+        <w:t>:</w:t>
+      </w:r>
+    </w:p>
+    <w:p>
+      <w:pPr>
+        <w:rPr>
+          <w:rFonts w:ascii="Verdana" w:hAnsi="Verdana"/>
+          <w:lang w:val="en-US"/>
+        </w:rPr>
+      </w:pPr>
+      <w:r>
+        <w:rPr>
+          <w:rFonts w:ascii="Verdana" w:hAnsi="Verdana"/>
+          <w:lang w:val="en-US"/>
+        </w:rPr>
+        <w:fldChar w:fldCharType="begin"/>
+      </w:r>
+      <w:r>
+        <w:rPr>
+          <w:rFonts w:ascii="Verdana" w:hAnsi="Verdana"/>
+          <w:lang w:val="en-US"/>
+        </w:rPr>
+        <w:instrText xml:space="preserve"> DOCPROPERTY  MD_PRESCRIPTION_OBSERVATION  \* MERGEFORMAT </w:instrText>
+      </w:r>
+      <w:r>
+        <w:rPr>
+          <w:rFonts w:ascii="Verdana" w:hAnsi="Verdana"/>
+          <w:lang w:val="en-US"/>
+        </w:rPr>
+        <w:fldChar w:fldCharType="separate"/>
+      </w:r>
+      <w:r>
+        <w:rPr>
+          <w:rFonts w:ascii="Verdana" w:hAnsi="Verdana"/>
+          <w:lang w:val="en-US"/>
+        </w:rPr>
+        <w:t>MD_PRESCRIPTION_OBSERVATION</w:t>
+      </w:r>
+      <w:r>
+        <w:rPr>
+          <w:rFonts w:ascii="Verdana" w:hAnsi="Verdana"/>
+          <w:lang w:val="en-US"/>
+        </w:rPr>
+        <w:fldChar w:fldCharType="end"/>
+      </w:r>
+    </w:p>
+    <w:p>
+      <w:pPr>
+        <w:rPr>
+          <w:rFonts w:ascii="Verdana" w:hAnsi="Verdana"/>
+          <w:b/>
+          <w:bCs/>
+          <w:lang w:val="en-US"/>
+        </w:rPr>
+      </w:pPr>
+    </w:p>
+    <w:p>
+      <w:pPr>
+        <w:rPr>
+          <w:rFonts w:ascii="Verdana" w:hAnsi="Verdana"/>
+          <w:lang w:val="en-US"/>
+        </w:rPr>
+      </w:pPr>
+      <w:proofErr w:type="spellStart"/>
+      <w:r>
+        <w:rPr>
+          <w:rFonts w:ascii="Verdana" w:hAnsi="Verdana"/>
+          <w:b/>
+          <w:bCs/>
+          <w:lang w:val="en-US"/>
+        </w:rPr>
         <w:t>Medicações</w:t>
       </w:r>
+      <w:proofErr w:type="spellEnd"/>
       <w:r>
         <w:rPr>
           <w:rFonts w:ascii="Verdana" w:hAnsi="Verdana"/>
@@ -298,16 +460,178 @@
           <w:iCs/>
           <w:lang w:val="en-US"/>
         </w:rPr>
-        <w:t>MD_MEDICATION _NAME / MD_MEDICATION_ONE _NAME / MEDICATION_TWO_NAME</w:t>
-      </w:r>
-    </w:p>
-    <w:p>
-      <w:pPr>
-        <w:rPr>
-          <w:rFonts w:ascii="Verdana" w:hAnsi="Verdana"/>
-          <w:lang w:val="en-US"/>
-        </w:rPr>
-      </w:pPr>
+        <w:fldChar w:fldCharType="begin"/>
+      </w:r>
+      <w:r>
+        <w:rPr>
+          <w:rFonts w:ascii="Verdana" w:hAnsi="Verdana"/>
+          <w:i/>
+          <w:iCs/>
+          <w:lang w:val="en-US"/>
+        </w:rPr>
+        <w:instrText xml:space="preserve"> DOCPROPERTY  MD_MEDICATION_NAME  \* MERGEFORMAT </w:instrText>
+      </w:r>
+      <w:r>
+        <w:rPr>
+          <w:rFonts w:ascii="Verdana" w:hAnsi="Verdana"/>
+          <w:i/>
+          <w:iCs/>
+          <w:lang w:val="en-US"/>
+        </w:rPr>
+        <w:fldChar w:fldCharType="separate"/>
+      </w:r>
+      <w:r>
+        <w:rPr>
+          <w:rFonts w:ascii="Verdana" w:hAnsi="Verdana"/>
+          <w:i/>
+          <w:iCs/>
+          <w:lang w:val="en-US"/>
+        </w:rPr>
+        <w:t>MD_MEDICATION_NAME</w:t>
+      </w:r>
+      <w:r>
+        <w:rPr>
+          <w:rFonts w:ascii="Verdana" w:hAnsi="Verdana"/>
+          <w:i/>
+          <w:iCs/>
+          <w:lang w:val="en-US"/>
+        </w:rPr>
+        <w:fldChar w:fldCharType="end"/>
+      </w:r>
+      <w:r>
+        <w:rPr>
+          <w:rFonts w:ascii="Verdana" w:hAnsi="Verdana"/>
+          <w:i/>
+          <w:iCs/>
+          <w:lang w:val="en-US"/>
+        </w:rPr>
+        <w:t xml:space="preserve"> </w:t>
+      </w:r>
+      <w:r>
+        <w:rPr>
+          <w:rFonts w:ascii="Verdana" w:hAnsi="Verdana"/>
+          <w:i/>
+          <w:iCs/>
+        </w:rPr>
+        <w:fldChar w:fldCharType="begin"/>
+      </w:r>
+      <w:r>
+        <w:rPr>
+          <w:rFonts w:ascii="Verdana" w:hAnsi="Verdana"/>
+          <w:i/>
+          <w:iCs/>
+          <w:lang w:val="en-US"/>
+        </w:rPr>
+        <w:instrText xml:space="preserve"> DOCPROPERTY  MD_MEDICATION_ONE_NAME  \* MERGEFORMAT </w:instrText>
+      </w:r>
+      <w:r>
+        <w:rPr>
+          <w:rFonts w:ascii="Verdana" w:hAnsi="Verdana"/>
+          <w:i/>
+          <w:iCs/>
+        </w:rPr>
+        <w:fldChar w:fldCharType="separate"/>
+      </w:r>
+      <w:r>
+        <w:rPr>
+          <w:rFonts w:ascii="Verdana" w:hAnsi="Verdana"/>
+          <w:i/>
+          <w:iCs/>
+          <w:lang w:val="en-US"/>
+        </w:rPr>
+        <w:t>MD_MEDICATION_ONE_NAME</w:t>
+      </w:r>
+      <w:r>
+        <w:rPr>
+          <w:rFonts w:ascii="Verdana" w:hAnsi="Verdana"/>
+          <w:i/>
+          <w:iCs/>
+        </w:rPr>
+        <w:fldChar w:fldCharType="end"/>
+      </w:r>
+      <w:r>
+        <w:rPr>
+          <w:rFonts w:ascii="Verdana" w:hAnsi="Verdana"/>
+          <w:i/>
+          <w:iCs/>
+          <w:lang w:val="en-US"/>
+        </w:rPr>
+        <w:t xml:space="preserve"> </w:t>
+      </w:r>
+      <w:r>
+        <w:rPr>
+          <w:rFonts w:ascii="Verdana" w:hAnsi="Verdana"/>
+          <w:i/>
+          <w:iCs/>
+          <w:lang w:val="en-US"/>
+        </w:rPr>
+        <w:fldChar w:fldCharType="begin"/>
+      </w:r>
+      <w:r>
+        <w:rPr>
+          <w:rFonts w:ascii="Verdana" w:hAnsi="Verdana"/>
+          <w:i/>
+          <w:iCs/>
+          <w:lang w:val="en-US"/>
+        </w:rPr>
+        <w:instrText xml:space="preserve"> DOCPROPERTY  MD_MEDICATION_TWO_NAME  \* MERGEFORMAT </w:instrText>
+      </w:r>
+      <w:r>
+        <w:rPr>
+          <w:rFonts w:ascii="Verdana" w:hAnsi="Verdana"/>
+          <w:i/>
+          <w:iCs/>
+          <w:lang w:val="en-US"/>
+        </w:rPr>
+        <w:fldChar w:fldCharType="separate"/>
+      </w:r>
+      <w:r>
+        <w:rPr>
+          <w:rFonts w:ascii="Verdana" w:hAnsi="Verdana"/>
+          <w:i/>
+          <w:iCs/>
+          <w:lang w:val="en-US"/>
+        </w:rPr>
+        <w:t>MD_MEDICATION_TWO_NAME</w:t>
+      </w:r>
+      <w:r>
+        <w:rPr>
+          <w:rFonts w:ascii="Verdana" w:hAnsi="Verdana"/>
+          <w:i/>
+          <w:iCs/>
+          <w:lang w:val="en-US"/>
+        </w:rPr>
+        <w:fldChar w:fldCharType="end"/>
+      </w:r>
+    </w:p>
+    <w:p>
+      <w:pPr>
+        <w:rPr>
+          <w:rFonts w:ascii="Verdana" w:hAnsi="Verdana"/>
+          <w:lang w:val="en-US"/>
+        </w:rPr>
+      </w:pPr>
+      <w:r>
+        <w:rPr>
+          <w:rFonts w:ascii="Verdana" w:hAnsi="Verdana"/>
+          <w:lang w:val="en-US"/>
+        </w:rPr>
+        <w:fldChar w:fldCharType="begin"/>
+      </w:r>
+      <w:r>
+        <w:rPr>
+          <w:rFonts w:ascii="Verdana" w:hAnsi="Verdana"/>
+          <w:lang w:val="en-US"/>
+        </w:rPr>
+        <w:instrText xml:space="preserve"> DOCPROPERTY  MD_MEDICATION_ONE_INSTRUCTION  \* MERGEFORMAT </w:instrText>
+      </w:r>
+      <w:r>
+        <w:rPr>
+          <w:rFonts w:ascii="Verdana" w:hAnsi="Verdana"/>
+          <w:lang w:val="en-US"/>
+        </w:rPr>
+        <w:fldChar w:fldCharType="separate"/>
+      </w:r>
       <w:r>
         <w:rPr>
           <w:rFonts w:ascii="Verdana" w:hAnsi="Verdana"/>
@@ -315,44 +639,17 @@
         </w:rPr>
         <w:t>MD_MEDICATION_ONE_INSTRUCTION</w:t>
       </w:r>
-    </w:p>
-    <w:p>
-      <w:pPr>
-        <w:rPr>
-          <w:lang w:val="en-US"/>
-        </w:rPr>
-      </w:pPr>
-    </w:p>
-    <w:p>
-      <w:pPr>
-        <w:rPr>
-          <w:lang w:val="en-US"/>
-        </w:rPr>
-      </w:pPr>
-    </w:p>
-    <w:p>
-      <w:pPr>
-        <w:rPr>
-          <w:lang w:val="en-US"/>
-        </w:rPr>
-      </w:pPr>
-    </w:p>
-    <w:p>
-      <w:pPr>
-        <w:rPr>
-          <w:lang w:val="en-US"/>
-        </w:rPr>
-      </w:pPr>
-    </w:p>
-    <w:p>
-      <w:pPr>
-        <w:rPr>
-          <w:lang w:val="en-US"/>
-        </w:rPr>
-      </w:pPr>
-    </w:p>
-    <w:p>
-      <w:pPr>
+      <w:r>
+        <w:rPr>
+          <w:rFonts w:ascii="Verdana" w:hAnsi="Verdana"/>
+          <w:lang w:val="en-US"/>
+        </w:rPr>
+        <w:fldChar w:fldCharType="end"/>
+      </w:r>
+    </w:p>
+    <w:p>
+      <w:pPr>
+        <w:pStyle w:val="Rodap"/>
         <w:jc w:val="center"/>
         <w:rPr>
           <w:lang w:val="en-US"/>
@@ -361,13 +658,7 @@
     </w:p>
     <w:p>
       <w:pPr>
-        <w:rPr>
-          <w:lang w:val="en-US"/>
-        </w:rPr>
-      </w:pPr>
-    </w:p>
-    <w:p>
-      <w:pPr>
+        <w:pStyle w:val="Rodap"/>
         <w:jc w:val="center"/>
         <w:rPr>
           <w:lang w:val="en-US"/>
@@ -376,116 +667,18 @@
     </w:p>
     <w:p>
       <w:pPr>
-        <w:jc w:val="center"/>
-        <w:rPr>
-          <w:lang w:val="en-US"/>
-        </w:rPr>
-      </w:pPr>
-    </w:p>
-    <w:p>
-      <w:pPr>
-        <w:jc w:val="center"/>
-        <w:rPr>
-          <w:lang w:val="en-US"/>
-        </w:rPr>
-      </w:pPr>
-      <w:r>
-        <w:rPr>
-          <w:noProof/>
-          <w:lang w:val="en-US"/>
-        </w:rPr>
-        <mc:AlternateContent>
-          <mc:Choice Requires="wps">
-            <w:drawing>
-              <wp:anchor distT="0" distB="0" distL="114300" distR="114300" simplePos="0" relativeHeight="251659264" behindDoc="0" locked="0" layoutInCell="1" allowOverlap="1" wp14:anchorId="2AD6E04A" wp14:editId="07C09293">
-                <wp:simplePos x="0" y="0"/>
-                <wp:positionH relativeFrom="margin">
-                  <wp:align>center</wp:align>
-                </wp:positionH>
-                <wp:positionV relativeFrom="paragraph">
-                  <wp:posOffset>92075</wp:posOffset>
-                </wp:positionV>
-                <wp:extent cx="2447925" cy="19050"/>
-                <wp:effectExtent l="0" t="0" r="28575" b="19050"/>
-                <wp:wrapNone/>
-                <wp:docPr id="1487519054" name="Conector reto 2"/>
-                <wp:cNvGraphicFramePr/>
-                <a:graphic xmlns:a="http://schemas.openxmlformats.org/drawingml/2006/main">
-                  <a:graphicData uri="http://schemas.microsoft.com/office/word/2010/wordprocessingShape">
-                    <wps:wsp>
-                      <wps:cNvCnPr/>
-                      <wps:spPr>
-                        <a:xfrm>
-                          <a:off x="0" y="0"/>
-                          <a:ext cx="2447925" cy="19050"/>
-                        </a:xfrm>
-                        <a:prstGeom prst="line">
-                          <a:avLst/>
-                        </a:prstGeom>
-                        <a:ln>
-                          <a:solidFill>
-                            <a:schemeClr val="tx1"/>
-                          </a:solidFill>
-                        </a:ln>
-                      </wps:spPr>
-                      <wps:style>
-                        <a:lnRef idx="1">
-                          <a:schemeClr val="accent1"/>
-                        </a:lnRef>
-                        <a:fillRef idx="0">
-                          <a:schemeClr val="accent1"/>
-                        </a:fillRef>
-                        <a:effectRef idx="0">
-                          <a:schemeClr val="accent1"/>
-                        </a:effectRef>
-                        <a:fontRef idx="minor">
-                          <a:schemeClr val="tx1"/>
-                        </a:fontRef>
-                      </wps:style>
-                      <wps:bodyPr/>
-                    </wps:wsp>
-                  </a:graphicData>
-                </a:graphic>
-              </wp:anchor>
-            </w:drawing>
-          </mc:Choice>
-          <mc:Fallback>
-            <w:pict>
-              <v:line w14:anchorId="4FBB448A" id="Conector reto 2" o:spid="_x0000_s1026" style="position:absolute;z-index:251659264;visibility:visible;mso-wrap-style:square;mso-wrap-distance-left:9pt;mso-wrap-distance-top:0;mso-wrap-distance-right:9pt;mso-wrap-distance-bottom:0;mso-position-horizontal:center;mso-position-horizontal-relative:margin;mso-position-vertical:absolute;mso-position-vertical-relative:text" from="0,7.25pt" to="192.75pt,8.75pt" o:gfxdata="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" strokecolor="black [3213]" strokeweight=".5pt">
-                <v:stroke joinstyle="miter"/>
-                <w10:wrap anchorx="margin"/>
-              </v:line>
-            </w:pict>
-          </mc:Fallback>
-        </mc:AlternateContent>
-      </w:r>
-    </w:p>
-    <w:p>
-      <w:pPr>
-        <w:tabs>
-          <w:tab w:val="left" w:pos="3405"/>
-        </w:tabs>
-        <w:jc w:val="center"/>
-        <w:rPr>
-          <w:lang w:val="en-US"/>
-        </w:rPr>
-      </w:pPr>
-      <w:r>
-        <w:rPr>
-          <w:lang w:val="en-US"/>
-        </w:rPr>
-        <w:t>MD_DOCTOR_NAME – MD_DOCTOR_CRM</w:t>
-      </w:r>
+        <w:rPr>
+          <w:lang w:val="en-US"/>
+        </w:rPr>
+      </w:pPr>
     </w:p>
     <w:sectPr>
       <w:headerReference w:type="even" r:id="rId7"/>
       <w:headerReference w:type="default" r:id="rId8"/>
-      <w:footerReference w:type="even" r:id="rId9"/>
-      <w:footerReference w:type="default" r:id="rId10"/>
-      <w:headerReference w:type="first" r:id="rId11"/>
-      <w:footerReference w:type="first" r:id="rId12"/>
+      <w:footerReference w:type="default" r:id="rId9"/>
+      <w:headerReference w:type="first" r:id="rId10"/>
       <w:pgSz w:w="11906" w:h="16838"/>
-      <w:pgMar w:top="709" w:right="1701" w:bottom="568" w:left="1701" w:header="708" w:footer="708" w:gutter="0"/>
+      <w:pgMar w:top="1417" w:right="1701" w:bottom="142" w:left="1701" w:header="708" w:footer="708" w:gutter="0"/>
       <w:cols w:space="708"/>
       <w:docGrid w:linePitch="360"/>
     </w:sectPr>
@@ -523,26 +716,10 @@
   <w:p>
     <w:pPr>
       <w:pStyle w:val="Rodap"/>
-    </w:pPr>
-  </w:p>
-</w:ftr>
-</file>
-
-<file path=word/footer2.xml><?xml version="1.0" encoding="utf-8"?>
-<w:ftr xmlns:wpc="http://schemas.microsoft.com/office/word/2010/wordprocessingCanvas" xmlns:cx="http://schemas.microsoft.com/office/drawing/2014/chartex" xmlns:cx1="http://schemas.microsoft.com/office/drawing/2015/9/8/chartex" xmlns:cx2="http://schemas.microsoft.com/office/drawing/2015/10/21/chartex" xmlns:cx3="http://schemas.microsoft.com/office/drawing/2016/5/9/chartex" xmlns:cx4="http://schemas.microsoft.com/office/drawing/2016/5/10/chartex" xmlns:cx5="http://schemas.microsoft.com/office/drawing/2016/5/11/chartex" xmlns:cx6="http://schemas.microsoft.com/office/drawing/2016/5/12/chartex" xmlns:cx7="http://schemas.microsoft.com/office/drawing/2016/5/13/chartex" xmlns:cx8="http://schemas.microsoft.com/office/drawing/2016/5/14/chartex" xmlns:mc="http://schemas.openxmlformats.org/markup-compatibility/2006" xmlns:aink="http://schemas.microsoft.com/office/drawing/2016/ink" xmlns:am3d="http://schemas.microsoft.com/office/drawing/2017/model3d" xmlns:o="urn:schemas-microsoft-com:office:office" xmlns:oel="http://schemas.microsoft.com/office/2019/extlst" xmlns:r="http://schemas.openxmlformats.org/officeDocument/2006/relationships" xmlns:m="http://schemas.openxmlformats.org/officeDocument/2006/math" xmlns:v="urn:schemas-microsoft-com:vml" xmlns:wp14="http://schemas.microsoft.com/office/word/2010/wordprocessingDrawing" xmlns:wp="http://schemas.openxmlformats.org/drawingml/2006/wordprocessingDrawing" xmlns:w10="urn:schemas-microsoft-com:office:word" xmlns:w="http://schemas.openxmlformats.org/wordprocessingml/2006/main" xmlns:w14="http://schemas.microsoft.com/office/word/2010/wordml" xmlns:w15="http://schemas.microsoft.com/office/word/2012/wordml" xmlns:w16cex="http://schemas.microsoft.com/office/word/2018/wordml/cex" xmlns:w16cid="http://schemas.microsoft.com/office/word/2016/wordml/cid" xmlns:w16="http://schemas.microsoft.com/office/word/2018/wordml" xmlns:w16sdtdh="http://schemas.microsoft.com/office/word/2020/wordml/sdtdatahash" xmlns:w16se="http://schemas.microsoft.com/office/word/2015/wordml/symex" xmlns:wpg="http://schemas.microsoft.com/office/word/2010/wordprocessingGroup" xmlns:wpi="http://schemas.microsoft.com/office/word/2010/wordprocessingInk" xmlns:wne="http://schemas.microsoft.com/office/word/2006/wordml" xmlns:wps="http://schemas.microsoft.com/office/word/2010/wordprocessingShape" mc:Ignorable="w14 w15 w16se w16cid w16 w16cex w16sdtdh wp14">
-  <w:p>
-    <w:pPr>
-      <w:pStyle w:val="Rodap"/>
-    </w:pPr>
-  </w:p>
-</w:ftr>
-</file>
-
-<file path=word/footer3.xml><?xml version="1.0" encoding="utf-8"?>
-<w:ftr xmlns:wpc="http://schemas.microsoft.com/office/word/2010/wordprocessingCanvas" xmlns:cx="http://schemas.microsoft.com/office/drawing/2014/chartex" xmlns:cx1="http://schemas.microsoft.com/office/drawing/2015/9/8/chartex" xmlns:cx2="http://schemas.microsoft.com/office/drawing/2015/10/21/chartex" xmlns:cx3="http://schemas.microsoft.com/office/drawing/2016/5/9/chartex" xmlns:cx4="http://schemas.microsoft.com/office/drawing/2016/5/10/chartex" xmlns:cx5="http://schemas.microsoft.com/office/drawing/2016/5/11/chartex" xmlns:cx6="http://schemas.microsoft.com/office/drawing/2016/5/12/chartex" xmlns:cx7="http://schemas.microsoft.com/office/drawing/2016/5/13/chartex" xmlns:cx8="http://schemas.microsoft.com/office/drawing/2016/5/14/chartex" xmlns:mc="http://schemas.openxmlformats.org/markup-compatibility/2006" xmlns:aink="http://schemas.microsoft.com/office/drawing/2016/ink" xmlns:am3d="http://schemas.microsoft.com/office/drawing/2017/model3d" xmlns:o="urn:schemas-microsoft-com:office:office" xmlns:oel="http://schemas.microsoft.com/office/2019/extlst" xmlns:r="http://schemas.openxmlformats.org/officeDocument/2006/relationships" xmlns:m="http://schemas.openxmlformats.org/officeDocument/2006/math" xmlns:v="urn:schemas-microsoft-com:vml" xmlns:wp14="http://schemas.microsoft.com/office/word/2010/wordprocessingDrawing" xmlns:wp="http://schemas.openxmlformats.org/drawingml/2006/wordprocessingDrawing" xmlns:w10="urn:schemas-microsoft-com:office:word" xmlns:w="http://schemas.openxmlformats.org/wordprocessingml/2006/main" xmlns:w14="http://schemas.microsoft.com/office/word/2010/wordml" xmlns:w15="http://schemas.microsoft.com/office/word/2012/wordml" xmlns:w16cex="http://schemas.microsoft.com/office/word/2018/wordml/cex" xmlns:w16cid="http://schemas.microsoft.com/office/word/2016/wordml/cid" xmlns:w16="http://schemas.microsoft.com/office/word/2018/wordml" xmlns:w16sdtdh="http://schemas.microsoft.com/office/word/2020/wordml/sdtdatahash" xmlns:w16se="http://schemas.microsoft.com/office/word/2015/wordml/symex" xmlns:wpg="http://schemas.microsoft.com/office/word/2010/wordprocessingGroup" xmlns:wpi="http://schemas.microsoft.com/office/word/2010/wordprocessingInk" xmlns:wne="http://schemas.microsoft.com/office/word/2006/wordml" xmlns:wps="http://schemas.microsoft.com/office/word/2010/wordprocessingShape" mc:Ignorable="w14 w15 w16se w16cid w16 w16cex w16sdtdh wp14">
-  <w:p>
-    <w:pPr>
-      <w:pStyle w:val="Rodap"/>
+      <w:jc w:val="center"/>
+      <w:rPr>
+        <w:lang w:val="en-US"/>
+      </w:rPr>
     </w:pPr>
   </w:p>
 </w:ftr>
@@ -583,7 +760,7 @@
       <w:rPr>
         <w:noProof/>
       </w:rPr>
-      <w:pict w14:anchorId="0864A352">
+      <w:pict w14:anchorId="6902E276">
         <v:shapetype id="_x0000_t75" coordsize="21600,21600" o:spt="75" o:preferrelative="t" path="m@4@5l@4@11@9@11@9@5xe" filled="f" stroked="f">
           <v:stroke joinstyle="miter"/>
           <v:formulas>
@@ -603,8 +780,9 @@
           <v:path o:extrusionok="f" gradientshapeok="t" o:connecttype="rect"/>
           <o:lock v:ext="edit" aspectratio="t"/>
         </v:shapetype>
-        <v:shape id="WordPictureWatermark57992735" o:spid="_x0000_s1030" type="#_x0000_t75" style="position:absolute;margin-left:0;margin-top:0;width:423.5pt;height:299.4pt;z-index:-251657216;mso-position-horizontal:center;mso-position-horizontal-relative:margin;mso-position-vertical:center;mso-position-vertical-relative:margin" o:allowincell="f">
+        <v:shape id="WordPictureWatermark733276547" o:spid="_x0000_s1026" type="#_x0000_t75" style="position:absolute;margin-left:0;margin-top:0;width:423.5pt;height:299.4pt;z-index:-251657216;mso-position-horizontal:center;mso-position-horizontal-relative:margin;mso-position-vertical:center;mso-position-vertical-relative:margin" o:allowincell="f">
           <v:imagedata r:id="rId1" o:title="MarcaDagua" gain="19661f" blacklevel="22938f"/>
+          <w10:wrap anchorx="margin" anchory="margin"/>
         </v:shape>
       </w:pict>
     </w:r>
@@ -614,56 +792,6 @@
 
 <file path=word/header2.xml><?xml version="1.0" encoding="utf-8"?>
 <w:hdr xmlns:wpc="http://schemas.microsoft.com/office/word/2010/wordprocessingCanvas" xmlns:cx="http://schemas.microsoft.com/office/drawing/2014/chartex" xmlns:cx1="http://schemas.microsoft.com/office/drawing/2015/9/8/chartex" xmlns:cx2="http://schemas.microsoft.com/office/drawing/2015/10/21/chartex" xmlns:cx3="http://schemas.microsoft.com/office/drawing/2016/5/9/chartex" xmlns:cx4="http://schemas.microsoft.com/office/drawing/2016/5/10/chartex" xmlns:cx5="http://schemas.microsoft.com/office/drawing/2016/5/11/chartex" xmlns:cx6="http://schemas.microsoft.com/office/drawing/2016/5/12/chartex" xmlns:cx7="http://schemas.microsoft.com/office/drawing/2016/5/13/chartex" xmlns:cx8="http://schemas.microsoft.com/office/drawing/2016/5/14/chartex" xmlns:mc="http://schemas.openxmlformats.org/markup-compatibility/2006" xmlns:aink="http://schemas.microsoft.com/office/drawing/2016/ink" xmlns:am3d="http://schemas.microsoft.com/office/drawing/2017/model3d" xmlns:o="urn:schemas-microsoft-com:office:office" xmlns:oel="http://schemas.microsoft.com/office/2019/extlst" xmlns:r="http://schemas.openxmlformats.org/officeDocument/2006/relationships" xmlns:m="http://schemas.openxmlformats.org/officeDocument/2006/math" xmlns:v="urn:schemas-microsoft-com:vml" xmlns:wp14="http://schemas.microsoft.com/office/word/2010/wordprocessingDrawing" xmlns:wp="http://schemas.openxmlformats.org/drawingml/2006/wordprocessingDrawing" xmlns:w10="urn:schemas-microsoft-com:office:word" xmlns:w="http://schemas.openxmlformats.org/wordprocessingml/2006/main" xmlns:w14="http://schemas.microsoft.com/office/word/2010/wordml" xmlns:w15="http://schemas.microsoft.com/office/word/2012/wordml" xmlns:w16cex="http://schemas.microsoft.com/office/word/2018/wordml/cex" xmlns:w16cid="http://schemas.microsoft.com/office/word/2016/wordml/cid" xmlns:w16="http://schemas.microsoft.com/office/word/2018/wordml" xmlns:w16sdtdh="http://schemas.microsoft.com/office/word/2020/wordml/sdtdatahash" xmlns:w16se="http://schemas.microsoft.com/office/word/2015/wordml/symex" xmlns:wpg="http://schemas.microsoft.com/office/word/2010/wordprocessingGroup" xmlns:wpi="http://schemas.microsoft.com/office/word/2010/wordprocessingInk" xmlns:wne="http://schemas.microsoft.com/office/word/2006/wordml" xmlns:wps="http://schemas.microsoft.com/office/word/2010/wordprocessingShape" mc:Ignorable="w14 w15 w16se w16cid w16 w16cex w16sdtdh wp14">
-  <w:sdt>
-    <w:sdtPr>
-      <w:id w:val="2082099621"/>
-      <w:docPartObj>
-        <w:docPartGallery w:val="Watermarks"/>
-        <w:docPartUnique/>
-      </w:docPartObj>
-    </w:sdtPr>
-    <w:sdtContent>
-      <w:p>
-        <w:pPr>
-          <w:pStyle w:val="Cabealho"/>
-        </w:pPr>
-        <w:r>
-          <w:rPr>
-            <w:noProof/>
-          </w:rPr>
-          <w:pict w14:anchorId="296D025E">
-            <v:shapetype id="_x0000_t75" coordsize="21600,21600" o:spt="75" o:preferrelative="t" path="m@4@5l@4@11@9@11@9@5xe" filled="f" stroked="f">
-              <v:stroke joinstyle="miter"/>
-              <v:formulas>
-                <v:f eqn="if lineDrawn pixelLineWidth 0"/>
-                <v:f eqn="sum @0 1 0"/>
-                <v:f eqn="sum 0 0 @1"/>
-                <v:f eqn="prod @2 1 2"/>
-                <v:f eqn="prod @3 21600 pixelWidth"/>
-                <v:f eqn="prod @3 21600 pixelHeight"/>
-                <v:f eqn="sum @0 0 1"/>
-                <v:f eqn="prod @6 1 2"/>
-                <v:f eqn="prod @7 21600 pixelWidth"/>
-                <v:f eqn="sum @8 21600 0"/>
-                <v:f eqn="prod @7 21600 pixelHeight"/>
-                <v:f eqn="sum @10 21600 0"/>
-              </v:formulas>
-              <v:path o:extrusionok="f" gradientshapeok="t" o:connecttype="rect"/>
-              <o:lock v:ext="edit" aspectratio="t"/>
-            </v:shapetype>
-            <v:shape id="WordPictureWatermark57992736" o:spid="_x0000_s1031" type="#_x0000_t75" style="position:absolute;margin-left:0;margin-top:0;width:423.5pt;height:299.4pt;z-index:-251656192;mso-position-horizontal:center;mso-position-horizontal-relative:margin;mso-position-vertical:center;mso-position-vertical-relative:margin" o:allowincell="f">
-              <v:imagedata r:id="rId1" o:title="MarcaDagua" gain="19661f" blacklevel="22938f"/>
-            </v:shape>
-          </w:pict>
-        </w:r>
-      </w:p>
-    </w:sdtContent>
-  </w:sdt>
-</w:hdr>
-</file>
-
-<file path=word/header3.xml><?xml version="1.0" encoding="utf-8"?>
-<w:hdr xmlns:wpc="http://schemas.microsoft.com/office/word/2010/wordprocessingCanvas" xmlns:cx="http://schemas.microsoft.com/office/drawing/2014/chartex" xmlns:cx1="http://schemas.microsoft.com/office/drawing/2015/9/8/chartex" xmlns:cx2="http://schemas.microsoft.com/office/drawing/2015/10/21/chartex" xmlns:cx3="http://schemas.microsoft.com/office/drawing/2016/5/9/chartex" xmlns:cx4="http://schemas.microsoft.com/office/drawing/2016/5/10/chartex" xmlns:cx5="http://schemas.microsoft.com/office/drawing/2016/5/11/chartex" xmlns:cx6="http://schemas.microsoft.com/office/drawing/2016/5/12/chartex" xmlns:cx7="http://schemas.microsoft.com/office/drawing/2016/5/13/chartex" xmlns:cx8="http://schemas.microsoft.com/office/drawing/2016/5/14/chartex" xmlns:mc="http://schemas.openxmlformats.org/markup-compatibility/2006" xmlns:aink="http://schemas.microsoft.com/office/drawing/2016/ink" xmlns:am3d="http://schemas.microsoft.com/office/drawing/2017/model3d" xmlns:o="urn:schemas-microsoft-com:office:office" xmlns:oel="http://schemas.microsoft.com/office/2019/extlst" xmlns:r="http://schemas.openxmlformats.org/officeDocument/2006/relationships" xmlns:m="http://schemas.openxmlformats.org/officeDocument/2006/math" xmlns:v="urn:schemas-microsoft-com:vml" xmlns:wp14="http://schemas.microsoft.com/office/word/2010/wordprocessingDrawing" xmlns:wp="http://schemas.openxmlformats.org/drawingml/2006/wordprocessingDrawing" xmlns:w10="urn:schemas-microsoft-com:office:word" xmlns:w="http://schemas.openxmlformats.org/wordprocessingml/2006/main" xmlns:w14="http://schemas.microsoft.com/office/word/2010/wordml" xmlns:w15="http://schemas.microsoft.com/office/word/2012/wordml" xmlns:w16cex="http://schemas.microsoft.com/office/word/2018/wordml/cex" xmlns:w16cid="http://schemas.microsoft.com/office/word/2016/wordml/cid" xmlns:w16="http://schemas.microsoft.com/office/word/2018/wordml" xmlns:w16sdtdh="http://schemas.microsoft.com/office/word/2020/wordml/sdtdatahash" xmlns:w16se="http://schemas.microsoft.com/office/word/2015/wordml/symex" xmlns:wpg="http://schemas.microsoft.com/office/word/2010/wordprocessingGroup" xmlns:wpi="http://schemas.microsoft.com/office/word/2010/wordprocessingInk" xmlns:wne="http://schemas.microsoft.com/office/word/2006/wordml" xmlns:wps="http://schemas.microsoft.com/office/word/2010/wordprocessingShape" mc:Ignorable="w14 w15 w16se w16cid w16 w16cex w16sdtdh wp14">
   <w:p>
     <w:pPr>
       <w:pStyle w:val="Cabealho"/>
@@ -672,7 +800,7 @@
       <w:rPr>
         <w:noProof/>
       </w:rPr>
-      <w:pict w14:anchorId="6E6F9E61">
+      <w:pict w14:anchorId="35130BCC">
         <v:shapetype id="_x0000_t75" coordsize="21600,21600" o:spt="75" o:preferrelative="t" path="m@4@5l@4@11@9@11@9@5xe" filled="f" stroked="f">
           <v:stroke joinstyle="miter"/>
           <v:formulas>
@@ -692,8 +820,49 @@
           <v:path o:extrusionok="f" gradientshapeok="t" o:connecttype="rect"/>
           <o:lock v:ext="edit" aspectratio="t"/>
         </v:shapetype>
-        <v:shape id="WordPictureWatermark57992734" o:spid="_x0000_s1029" type="#_x0000_t75" style="position:absolute;margin-left:0;margin-top:0;width:423.5pt;height:299.4pt;z-index:-251658240;mso-position-horizontal:center;mso-position-horizontal-relative:margin;mso-position-vertical:center;mso-position-vertical-relative:margin" o:allowincell="f">
+        <v:shape id="WordPictureWatermark733276548" o:spid="_x0000_s1027" type="#_x0000_t75" style="position:absolute;margin-left:0;margin-top:0;width:423.5pt;height:299.4pt;z-index:-251656192;mso-position-horizontal:center;mso-position-horizontal-relative:margin;mso-position-vertical:center;mso-position-vertical-relative:margin" o:allowincell="f">
           <v:imagedata r:id="rId1" o:title="MarcaDagua" gain="19661f" blacklevel="22938f"/>
+          <w10:wrap anchorx="margin" anchory="margin"/>
+        </v:shape>
+      </w:pict>
+    </w:r>
+  </w:p>
+</w:hdr>
+</file>
+
+<file path=word/header3.xml><?xml version="1.0" encoding="utf-8"?>
+<w:hdr xmlns:wpc="http://schemas.microsoft.com/office/word/2010/wordprocessingCanvas" xmlns:cx="http://schemas.microsoft.com/office/drawing/2014/chartex" xmlns:cx1="http://schemas.microsoft.com/office/drawing/2015/9/8/chartex" xmlns:cx2="http://schemas.microsoft.com/office/drawing/2015/10/21/chartex" xmlns:cx3="http://schemas.microsoft.com/office/drawing/2016/5/9/chartex" xmlns:cx4="http://schemas.microsoft.com/office/drawing/2016/5/10/chartex" xmlns:cx5="http://schemas.microsoft.com/office/drawing/2016/5/11/chartex" xmlns:cx6="http://schemas.microsoft.com/office/drawing/2016/5/12/chartex" xmlns:cx7="http://schemas.microsoft.com/office/drawing/2016/5/13/chartex" xmlns:cx8="http://schemas.microsoft.com/office/drawing/2016/5/14/chartex" xmlns:mc="http://schemas.openxmlformats.org/markup-compatibility/2006" xmlns:aink="http://schemas.microsoft.com/office/drawing/2016/ink" xmlns:am3d="http://schemas.microsoft.com/office/drawing/2017/model3d" xmlns:o="urn:schemas-microsoft-com:office:office" xmlns:oel="http://schemas.microsoft.com/office/2019/extlst" xmlns:r="http://schemas.openxmlformats.org/officeDocument/2006/relationships" xmlns:m="http://schemas.openxmlformats.org/officeDocument/2006/math" xmlns:v="urn:schemas-microsoft-com:vml" xmlns:wp14="http://schemas.microsoft.com/office/word/2010/wordprocessingDrawing" xmlns:wp="http://schemas.openxmlformats.org/drawingml/2006/wordprocessingDrawing" xmlns:w10="urn:schemas-microsoft-com:office:word" xmlns:w="http://schemas.openxmlformats.org/wordprocessingml/2006/main" xmlns:w14="http://schemas.microsoft.com/office/word/2010/wordml" xmlns:w15="http://schemas.microsoft.com/office/word/2012/wordml" xmlns:w16cex="http://schemas.microsoft.com/office/word/2018/wordml/cex" xmlns:w16cid="http://schemas.microsoft.com/office/word/2016/wordml/cid" xmlns:w16="http://schemas.microsoft.com/office/word/2018/wordml" xmlns:w16sdtdh="http://schemas.microsoft.com/office/word/2020/wordml/sdtdatahash" xmlns:w16se="http://schemas.microsoft.com/office/word/2015/wordml/symex" xmlns:wpg="http://schemas.microsoft.com/office/word/2010/wordprocessingGroup" xmlns:wpi="http://schemas.microsoft.com/office/word/2010/wordprocessingInk" xmlns:wne="http://schemas.microsoft.com/office/word/2006/wordml" xmlns:wps="http://schemas.microsoft.com/office/word/2010/wordprocessingShape" mc:Ignorable="w14 w15 w16se w16cid w16 w16cex w16sdtdh wp14">
+  <w:p>
+    <w:pPr>
+      <w:pStyle w:val="Cabealho"/>
+    </w:pPr>
+    <w:r>
+      <w:rPr>
+        <w:noProof/>
+      </w:rPr>
+      <w:pict w14:anchorId="36A341B9">
+        <v:shapetype id="_x0000_t75" coordsize="21600,21600" o:spt="75" o:preferrelative="t" path="m@4@5l@4@11@9@11@9@5xe" filled="f" stroked="f">
+          <v:stroke joinstyle="miter"/>
+          <v:formulas>
+            <v:f eqn="if lineDrawn pixelLineWidth 0"/>
+            <v:f eqn="sum @0 1 0"/>
+            <v:f eqn="sum 0 0 @1"/>
+            <v:f eqn="prod @2 1 2"/>
+            <v:f eqn="prod @3 21600 pixelWidth"/>
+            <v:f eqn="prod @3 21600 pixelHeight"/>
+            <v:f eqn="sum @0 0 1"/>
+            <v:f eqn="prod @6 1 2"/>
+            <v:f eqn="prod @7 21600 pixelWidth"/>
+            <v:f eqn="sum @8 21600 0"/>
+            <v:f eqn="prod @7 21600 pixelHeight"/>
+            <v:f eqn="sum @10 21600 0"/>
+          </v:formulas>
+          <v:path o:extrusionok="f" gradientshapeok="t" o:connecttype="rect"/>
+          <o:lock v:ext="edit" aspectratio="t"/>
+        </v:shapetype>
+        <v:shape id="WordPictureWatermark733276546" o:spid="_x0000_s1025" type="#_x0000_t75" style="position:absolute;margin-left:0;margin-top:0;width:423.5pt;height:299.4pt;z-index:-251658240;mso-position-horizontal:center;mso-position-horizontal-relative:margin;mso-position-vertical:center;mso-position-vertical-relative:margin" o:allowincell="f">
+          <v:imagedata r:id="rId1" o:title="MarcaDagua" gain="19661f" blacklevel="22938f"/>
+          <w10:wrap anchorx="margin" anchory="margin"/>
         </v:shape>
       </w:pict>
     </w:r>
@@ -1101,6 +1270,7 @@
   <w:style w:type="paragraph" w:default="1" w:styleId="Normal">
     <w:name w:val="Normal"/>
     <w:qFormat/>
+    <w:rsid w:val="00436369"/>
   </w:style>
   <w:style w:type="character" w:default="1" w:styleId="Fontepargpadro">
     <w:name w:val="Default Paragraph Font"/>
@@ -1135,7 +1305,7 @@
     <w:link w:val="CabealhoChar"/>
     <w:uiPriority w:val="99"/>
     <w:unhideWhenUsed/>
-    <w:rsid w:val="00A15AE0"/>
+    <w:rsid w:val="00436369"/>
     <w:pPr>
       <w:tabs>
         <w:tab w:val="center" w:pos="4252"/>
@@ -1149,7 +1319,7 @@
     <w:basedOn w:val="Fontepargpadro"/>
     <w:link w:val="Cabealho"/>
     <w:uiPriority w:val="99"/>
-    <w:rsid w:val="00A15AE0"/>
+    <w:rsid w:val="00436369"/>
   </w:style>
   <w:style w:type="paragraph" w:styleId="Rodap">
     <w:name w:val="footer"/>
@@ -1157,7 +1327,7 @@
     <w:link w:val="RodapChar"/>
     <w:uiPriority w:val="99"/>
     <w:unhideWhenUsed/>
-    <w:rsid w:val="00A15AE0"/>
+    <w:rsid w:val="00436369"/>
     <w:pPr>
       <w:tabs>
         <w:tab w:val="center" w:pos="4252"/>
@@ -1171,7 +1341,7 @@
     <w:basedOn w:val="Fontepargpadro"/>
     <w:link w:val="Rodap"/>
     <w:uiPriority w:val="99"/>
-    <w:rsid w:val="00A15AE0"/>
+    <w:rsid w:val="00436369"/>
   </w:style>
 </w:styles>
 </file>
@@ -1476,7 +1646,7 @@
 </file>
 
 <file path=customXml/itemProps1.xml><?xml version="1.0" encoding="utf-8"?>
-<ds:datastoreItem xmlns:ds="http://schemas.openxmlformats.org/officeDocument/2006/customXml" ds:itemID="{605DE0D3-CC03-4964-B9CA-9E4913F7B56A}">
+<ds:datastoreItem xmlns:ds="http://schemas.openxmlformats.org/officeDocument/2006/customXml" ds:itemID="{8931B7EF-F907-4A14-9741-FCA08F904435}">
   <ds:schemaRefs>
     <ds:schemaRef ds:uri="http://schemas.openxmlformats.org/officeDocument/2006/bibliography"/>
   </ds:schemaRefs>

</xml_diff>